<commit_message>
added doc for OAuth
</commit_message>
<xml_diff>
--- a/SPRING.SECURITY.docx
+++ b/SPRING.SECURITY.docx
@@ -76,7 +76,7 @@
                     <pic:cNvPicPr/>
                   </pic:nvPicPr>
                   <pic:blipFill>
-                    <a:blip r:embed="rId4"/>
+                    <a:blip r:embed="rId5"/>
                     <a:stretch>
                       <a:fillRect/>
                     </a:stretch>
@@ -143,7 +143,7 @@
                     <pic:cNvPicPr/>
                   </pic:nvPicPr>
                   <pic:blipFill>
-                    <a:blip r:embed="rId5"/>
+                    <a:blip r:embed="rId6"/>
                     <a:stretch>
                       <a:fillRect/>
                     </a:stretch>
@@ -193,7 +193,7 @@
                     <pic:cNvPicPr/>
                   </pic:nvPicPr>
                   <pic:blipFill>
-                    <a:blip r:embed="rId6"/>
+                    <a:blip r:embed="rId7"/>
                     <a:stretch>
                       <a:fillRect/>
                     </a:stretch>
@@ -285,7 +285,7 @@
                     <pic:cNvPicPr/>
                   </pic:nvPicPr>
                   <pic:blipFill>
-                    <a:blip r:embed="rId7"/>
+                    <a:blip r:embed="rId8"/>
                     <a:stretch>
                       <a:fillRect/>
                     </a:stretch>
@@ -638,7 +638,7 @@
                     <pic:cNvPicPr/>
                   </pic:nvPicPr>
                   <pic:blipFill>
-                    <a:blip r:embed="rId8"/>
+                    <a:blip r:embed="rId9"/>
                     <a:stretch>
                       <a:fillRect/>
                     </a:stretch>
@@ -744,7 +744,7 @@
                     <pic:cNvPicPr/>
                   </pic:nvPicPr>
                   <pic:blipFill>
-                    <a:blip r:embed="rId9"/>
+                    <a:blip r:embed="rId10"/>
                     <a:stretch>
                       <a:fillRect/>
                     </a:stretch>
@@ -856,7 +856,7 @@
                     <pic:cNvPicPr/>
                   </pic:nvPicPr>
                   <pic:blipFill>
-                    <a:blip r:embed="rId10"/>
+                    <a:blip r:embed="rId11"/>
                     <a:stretch>
                       <a:fillRect/>
                     </a:stretch>
@@ -1145,7 +1145,7 @@
                     <pic:cNvPicPr/>
                   </pic:nvPicPr>
                   <pic:blipFill>
-                    <a:blip r:embed="rId11"/>
+                    <a:blip r:embed="rId12"/>
                     <a:stretch>
                       <a:fillRect/>
                     </a:stretch>
@@ -1299,7 +1299,7 @@
                     <pic:cNvPicPr/>
                   </pic:nvPicPr>
                   <pic:blipFill>
-                    <a:blip r:embed="rId12"/>
+                    <a:blip r:embed="rId13"/>
                     <a:stretch>
                       <a:fillRect/>
                     </a:stretch>
@@ -1379,7 +1379,7 @@
                     <pic:cNvPicPr/>
                   </pic:nvPicPr>
                   <pic:blipFill>
-                    <a:blip r:embed="rId13"/>
+                    <a:blip r:embed="rId14"/>
                     <a:stretch>
                       <a:fillRect/>
                     </a:stretch>
@@ -1458,7 +1458,7 @@
                     <pic:cNvPicPr/>
                   </pic:nvPicPr>
                   <pic:blipFill>
-                    <a:blip r:embed="rId14"/>
+                    <a:blip r:embed="rId15"/>
                     <a:stretch>
                       <a:fillRect/>
                     </a:stretch>
@@ -1610,7 +1610,7 @@
                     <pic:cNvPicPr/>
                   </pic:nvPicPr>
                   <pic:blipFill>
-                    <a:blip r:embed="rId15"/>
+                    <a:blip r:embed="rId16"/>
                     <a:stretch>
                       <a:fillRect/>
                     </a:stretch>
@@ -1708,7 +1708,7 @@
                     <pic:cNvPicPr/>
                   </pic:nvPicPr>
                   <pic:blipFill>
-                    <a:blip r:embed="rId16"/>
+                    <a:blip r:embed="rId17"/>
                     <a:stretch>
                       <a:fillRect/>
                     </a:stretch>
@@ -1776,7 +1776,7 @@
                     <pic:cNvPicPr/>
                   </pic:nvPicPr>
                   <pic:blipFill>
-                    <a:blip r:embed="rId17"/>
+                    <a:blip r:embed="rId18"/>
                     <a:stretch>
                       <a:fillRect/>
                     </a:stretch>
@@ -1869,7 +1869,7 @@
                     <pic:cNvPicPr/>
                   </pic:nvPicPr>
                   <pic:blipFill>
-                    <a:blip r:embed="rId18"/>
+                    <a:blip r:embed="rId19"/>
                     <a:stretch>
                       <a:fillRect/>
                     </a:stretch>
@@ -1976,7 +1976,7 @@
                     <pic:cNvPicPr/>
                   </pic:nvPicPr>
                   <pic:blipFill>
-                    <a:blip r:embed="rId19"/>
+                    <a:blip r:embed="rId20"/>
                     <a:stretch>
                       <a:fillRect/>
                     </a:stretch>
@@ -2028,7 +2028,7 @@
                     </pic:cNvPicPr>
                   </pic:nvPicPr>
                   <pic:blipFill>
-                    <a:blip r:embed="rId20" cstate="print">
+                    <a:blip r:embed="rId21" cstate="print">
                       <a:extLst>
                         <a:ext uri="{28A0092B-C50C-407E-A947-70E740481C1C}">
                           <a14:useLocalDpi xmlns:a14="http://schemas.microsoft.com/office/drawing/2010/main" val="0"/>
@@ -2108,7 +2108,7 @@
                     <pic:cNvPicPr/>
                   </pic:nvPicPr>
                   <pic:blipFill>
-                    <a:blip r:embed="rId21"/>
+                    <a:blip r:embed="rId22"/>
                     <a:stretch>
                       <a:fillRect/>
                     </a:stretch>
@@ -2234,7 +2234,7 @@
         </w:rPr>
         <w:t>Suppose you have a </w:t>
       </w:r>
-      <w:hyperlink r:id="rId22" w:tgtFrame="_blank" w:history="1">
+      <w:hyperlink r:id="rId23" w:tgtFrame="_blank" w:history="1">
         <w:r>
           <w:rPr>
             <w:rFonts w:ascii="Georgia" w:eastAsia="Times New Roman" w:hAnsi="Georgia" w:cs="Times New Roman"/>
@@ -2389,7 +2389,7 @@
                     <pic:cNvPicPr/>
                   </pic:nvPicPr>
                   <pic:blipFill>
-                    <a:blip r:embed="rId23"/>
+                    <a:blip r:embed="rId24"/>
                     <a:stretch>
                       <a:fillRect/>
                     </a:stretch>
@@ -2455,7 +2455,7 @@
                     <pic:cNvPicPr/>
                   </pic:nvPicPr>
                   <pic:blipFill>
-                    <a:blip r:embed="rId24"/>
+                    <a:blip r:embed="rId25"/>
                     <a:stretch>
                       <a:fillRect/>
                     </a:stretch>
@@ -2715,7 +2715,7 @@
                     </pic:cNvPicPr>
                   </pic:nvPicPr>
                   <pic:blipFill>
-                    <a:blip r:embed="rId25">
+                    <a:blip r:embed="rId26">
                       <a:extLst>
                         <a:ext uri="{28A0092B-C50C-407E-A947-70E740481C1C}">
                           <a14:useLocalDpi xmlns:a14="http://schemas.microsoft.com/office/drawing/2010/main" val="0"/>
@@ -2780,7 +2780,7 @@
         </w:rPr>
         <w:br/>
       </w:r>
-      <w:hyperlink r:id="rId26" w:history="1">
+      <w:hyperlink r:id="rId27" w:history="1">
         <w:r>
           <w:rPr>
             <w:rStyle w:val="Hyperlink"/>
@@ -2832,7 +2832,7 @@
                     <pic:cNvPicPr/>
                   </pic:nvPicPr>
                   <pic:blipFill>
-                    <a:blip r:embed="rId27"/>
+                    <a:blip r:embed="rId28"/>
                     <a:stretch>
                       <a:fillRect/>
                     </a:stretch>
@@ -2915,7 +2915,7 @@
                     <pic:cNvPicPr/>
                   </pic:nvPicPr>
                   <pic:blipFill>
-                    <a:blip r:embed="rId28"/>
+                    <a:blip r:embed="rId29"/>
                     <a:stretch>
                       <a:fillRect/>
                     </a:stretch>
@@ -3009,7 +3009,7 @@
                     <pic:cNvPicPr/>
                   </pic:nvPicPr>
                   <pic:blipFill>
-                    <a:blip r:embed="rId29"/>
+                    <a:blip r:embed="rId30"/>
                     <a:stretch>
                       <a:fillRect/>
                     </a:stretch>
@@ -3065,7 +3065,7 @@
                     <pic:cNvPicPr/>
                   </pic:nvPicPr>
                   <pic:blipFill>
-                    <a:blip r:embed="rId30"/>
+                    <a:blip r:embed="rId31"/>
                     <a:stretch>
                       <a:fillRect/>
                     </a:stretch>
@@ -3153,7 +3153,7 @@
                     <pic:cNvPicPr/>
                   </pic:nvPicPr>
                   <pic:blipFill>
-                    <a:blip r:embed="rId31"/>
+                    <a:blip r:embed="rId32"/>
                     <a:stretch>
                       <a:fillRect/>
                     </a:stretch>
@@ -3213,7 +3213,7 @@
                     <pic:cNvPicPr/>
                   </pic:nvPicPr>
                   <pic:blipFill>
-                    <a:blip r:embed="rId32"/>
+                    <a:blip r:embed="rId33"/>
                     <a:stretch>
                       <a:fillRect/>
                     </a:stretch>
@@ -3274,7 +3274,7 @@
                     <pic:cNvPicPr/>
                   </pic:nvPicPr>
                   <pic:blipFill>
-                    <a:blip r:embed="rId33"/>
+                    <a:blip r:embed="rId34"/>
                     <a:stretch>
                       <a:fillRect/>
                     </a:stretch>
@@ -3334,7 +3334,7 @@
                     <pic:cNvPicPr/>
                   </pic:nvPicPr>
                   <pic:blipFill>
-                    <a:blip r:embed="rId34"/>
+                    <a:blip r:embed="rId35"/>
                     <a:stretch>
                       <a:fillRect/>
                     </a:stretch>
@@ -3371,37 +3371,1765 @@
           <w:b/>
           <w:bCs/>
           <w:color w:val="000000" w:themeColor="text1"/>
+        </w:rPr>
+      </w:pPr>
+      <w:r>
+        <w:rPr>
+          <w:b/>
+          <w:bCs/>
+          <w:color w:val="000000" w:themeColor="text1"/>
+        </w:rPr>
+        <w:t>This Article has good info about vulnerablilities of JWT</w:t>
+      </w:r>
+    </w:p>
+    <w:p>
+      <w:pPr>
+        <w:rPr>
+          <w:b/>
+          <w:bCs/>
+          <w:color w:val="000000" w:themeColor="text1"/>
           <w:u w:val="dottedHeavy"/>
         </w:rPr>
       </w:pPr>
-      <w:r>
+      <w:hyperlink r:id="rId36" w:history="1">
+        <w:r>
+          <w:rPr>
+            <w:rStyle w:val="Hyperlink"/>
+            <w:b/>
+            <w:bCs/>
+            <w:u w:val="none"/>
+          </w:rPr>
+          <w:t>https://developer.okta.com/blog/2018/06/20/what-happens-if-your-jwt-is-stolen</w:t>
+        </w:r>
+      </w:hyperlink>
+    </w:p>
+    <w:p>
+      <w:pPr>
         <w:rPr>
           <w:b/>
           <w:bCs/>
           <w:color w:val="000000" w:themeColor="text1"/>
           <w:u w:val="dottedHeavy"/>
         </w:rPr>
-        <w:t>This Article has good info about vulnerablilities of JWT</w:t>
-      </w:r>
-    </w:p>
-    <w:p>
-      <w:pPr>
-        <w:rPr>
-          <w:b/>
-          <w:bCs/>
-          <w:color w:val="000000" w:themeColor="text1"/>
-          <w:u w:val="dottedHeavy"/>
-        </w:rPr>
-      </w:pPr>
-      <w:r>
-        <w:rPr>
-          <w:b/>
-          <w:bCs/>
-          <w:color w:val="000000" w:themeColor="text1"/>
-          <w:u w:val="dottedHeavy"/>
-        </w:rPr>
-        <w:t>https://developer.okta.com/blog/2018/06/20/what-happens-if-your-jwt-is-stolen</w:t>
-      </w:r>
+      </w:pPr>
+    </w:p>
+    <w:p>
+      <w:pPr>
+        <w:rPr>
+          <w:b/>
+          <w:bCs/>
+          <w:color w:val="002060"/>
+          <w:sz w:val="72"/>
+          <w:szCs w:val="72"/>
+        </w:rPr>
+      </w:pPr>
+      <w:r>
+        <w:rPr>
+          <w:b/>
+          <w:bCs/>
+          <w:color w:val="002060"/>
+          <w:sz w:val="32"/>
+        </w:rPr>
+        <w:lastRenderedPageBreak/>
+        <w:t xml:space="preserve">                                            </w:t>
+      </w:r>
+      <w:r>
+        <w:rPr>
+          <w:b/>
+          <w:bCs/>
+          <w:color w:val="002060"/>
+          <w:sz w:val="72"/>
+          <w:szCs w:val="72"/>
+        </w:rPr>
+        <w:t>OAUTH</w:t>
+      </w:r>
+    </w:p>
+    <w:p>
+      <w:pPr>
+        <w:rPr>
+          <w:b/>
+          <w:bCs/>
+          <w:color w:val="002060"/>
+          <w:sz w:val="72"/>
+          <w:szCs w:val="72"/>
+        </w:rPr>
+      </w:pPr>
+    </w:p>
+    <w:p>
+      <w:pPr>
+        <w:pStyle w:val="NormalWeb"/>
+        <w:shd w:val="clear" w:color="auto" w:fill="FFFFFF"/>
+        <w:spacing w:before="300" w:beforeAutospacing="0" w:after="300" w:afterAutospacing="0"/>
+        <w:rPr>
+          <w:rFonts w:ascii="Helvetica" w:hAnsi="Helvetica" w:cs="Helvetica"/>
+          <w:color w:val="5D5D5D"/>
+          <w:shd w:val="clear" w:color="auto" w:fill="FFFFFF"/>
+        </w:rPr>
+      </w:pPr>
+      <w:r>
+        <w:rPr>
+          <w:rFonts w:ascii="Helvetica" w:hAnsi="Helvetica" w:cs="Helvetica"/>
+          <w:color w:val="5D5D5D"/>
+          <w:shd w:val="clear" w:color="auto" w:fill="FFFFFF"/>
+        </w:rPr>
+        <w:t>To begin at a high level, OAuth is </w:t>
+      </w:r>
+      <w:r>
+        <w:rPr>
+          <w:rStyle w:val="Emphasis"/>
+          <w:rFonts w:ascii="Helvetica" w:hAnsi="Helvetica" w:cs="Helvetica"/>
+          <w:color w:val="5D5D5D"/>
+          <w:shd w:val="clear" w:color="auto" w:fill="FFFFFF"/>
+        </w:rPr>
+        <w:t>not</w:t>
+      </w:r>
+      <w:r>
+        <w:rPr>
+          <w:rFonts w:ascii="Helvetica" w:hAnsi="Helvetica" w:cs="Helvetica"/>
+          <w:color w:val="5D5D5D"/>
+          <w:shd w:val="clear" w:color="auto" w:fill="FFFFFF"/>
+        </w:rPr>
+        <w:t> an API or a service: it’s an open standard for authorization and anyone can implement it.</w:t>
+      </w:r>
+    </w:p>
+    <w:p>
+      <w:pPr>
+        <w:pStyle w:val="NormalWeb"/>
+        <w:shd w:val="clear" w:color="auto" w:fill="FFFFFF"/>
+        <w:spacing w:before="300" w:beforeAutospacing="0" w:after="300" w:afterAutospacing="0"/>
+        <w:rPr>
+          <w:rFonts w:ascii="Helvetica" w:hAnsi="Helvetica" w:cs="Helvetica"/>
+          <w:color w:val="5D5D5D"/>
+        </w:rPr>
+      </w:pPr>
+      <w:r>
+        <w:rPr>
+          <w:rFonts w:ascii="Helvetica" w:hAnsi="Helvetica" w:cs="Helvetica"/>
+          <w:color w:val="5D5D5D"/>
+        </w:rPr>
+        <w:t xml:space="preserve"> </w:t>
+      </w:r>
+      <w:r>
+        <w:rPr>
+          <w:rFonts w:ascii="Helvetica" w:hAnsi="Helvetica" w:cs="Helvetica"/>
+          <w:color w:val="5D5D5D"/>
+        </w:rPr>
+        <w:t>More specifically, OAuth is a standard that apps can use to provide client applications with “secure delegated access”. OAuth works over HTTPS and authorizes devices, APIs, servers, and applications with access tokens rather than credentials.</w:t>
+      </w:r>
+    </w:p>
+    <w:p>
+      <w:pPr>
+        <w:pStyle w:val="NormalWeb"/>
+        <w:shd w:val="clear" w:color="auto" w:fill="FFFFFF"/>
+        <w:spacing w:before="300" w:beforeAutospacing="0" w:after="300" w:afterAutospacing="0"/>
+        <w:rPr>
+          <w:rFonts w:ascii="Helvetica" w:hAnsi="Helvetica" w:cs="Helvetica"/>
+          <w:color w:val="5D5D5D"/>
+        </w:rPr>
+      </w:pPr>
+      <w:r>
+        <w:rPr>
+          <w:rFonts w:ascii="Helvetica" w:hAnsi="Helvetica" w:cs="Helvetica"/>
+          <w:color w:val="5D5D5D"/>
+        </w:rPr>
+        <w:t>There are two versions of OAuth: </w:t>
+      </w:r>
+      <w:hyperlink r:id="rId37" w:history="1">
+        <w:r>
+          <w:rPr>
+            <w:rStyle w:val="Hyperlink"/>
+            <w:rFonts w:ascii="Helvetica" w:hAnsi="Helvetica" w:cs="Helvetica"/>
+            <w:color w:val="1662DD"/>
+          </w:rPr>
+          <w:t>OAuth 1.0a</w:t>
+        </w:r>
+      </w:hyperlink>
+      <w:r>
+        <w:rPr>
+          <w:rFonts w:ascii="Helvetica" w:hAnsi="Helvetica" w:cs="Helvetica"/>
+          <w:color w:val="5D5D5D"/>
+        </w:rPr>
+        <w:t> and </w:t>
+      </w:r>
+      <w:hyperlink r:id="rId38" w:history="1">
+        <w:r>
+          <w:rPr>
+            <w:rStyle w:val="Hyperlink"/>
+            <w:rFonts w:ascii="Helvetica" w:hAnsi="Helvetica" w:cs="Helvetica"/>
+            <w:color w:val="1662DD"/>
+          </w:rPr>
+          <w:t>OAuth 2.0</w:t>
+        </w:r>
+      </w:hyperlink>
+      <w:r>
+        <w:rPr>
+          <w:rFonts w:ascii="Helvetica" w:hAnsi="Helvetica" w:cs="Helvetica"/>
+          <w:color w:val="5D5D5D"/>
+        </w:rPr>
+        <w:t>. These specifications are </w:t>
+      </w:r>
+      <w:r>
+        <w:rPr>
+          <w:rStyle w:val="Emphasis"/>
+          <w:rFonts w:ascii="Helvetica" w:hAnsi="Helvetica" w:cs="Helvetica"/>
+          <w:color w:val="5D5D5D"/>
+        </w:rPr>
+        <w:t>completely different</w:t>
+      </w:r>
+      <w:r>
+        <w:rPr>
+          <w:rFonts w:ascii="Helvetica" w:hAnsi="Helvetica" w:cs="Helvetica"/>
+          <w:color w:val="5D5D5D"/>
+        </w:rPr>
+        <w:t> from one another, and cannot be used together: there is </w:t>
+      </w:r>
+      <w:r>
+        <w:rPr>
+          <w:rStyle w:val="Emphasis"/>
+          <w:rFonts w:ascii="Helvetica" w:hAnsi="Helvetica" w:cs="Helvetica"/>
+          <w:color w:val="5D5D5D"/>
+        </w:rPr>
+        <w:t>no</w:t>
+      </w:r>
+      <w:r>
+        <w:rPr>
+          <w:rFonts w:ascii="Helvetica" w:hAnsi="Helvetica" w:cs="Helvetica"/>
+          <w:color w:val="5D5D5D"/>
+        </w:rPr>
+        <w:t> backwards compatibility between them.</w:t>
+      </w:r>
+    </w:p>
+    <w:p>
+      <w:pPr>
+        <w:pStyle w:val="NormalWeb"/>
+        <w:shd w:val="clear" w:color="auto" w:fill="FFFFFF"/>
+        <w:spacing w:before="300" w:beforeAutospacing="0" w:after="300" w:afterAutospacing="0"/>
+        <w:rPr>
+          <w:rFonts w:ascii="Helvetica" w:hAnsi="Helvetica" w:cs="Helvetica"/>
+          <w:color w:val="5D5D5D"/>
+        </w:rPr>
+      </w:pPr>
+    </w:p>
+    <w:p>
+      <w:pPr>
+        <w:pStyle w:val="NormalWeb"/>
+        <w:shd w:val="clear" w:color="auto" w:fill="FFFFFF"/>
+        <w:spacing w:before="300" w:beforeAutospacing="0" w:after="300" w:afterAutospacing="0"/>
+        <w:rPr>
+          <w:rFonts w:ascii="Helvetica" w:hAnsi="Helvetica" w:cs="Helvetica"/>
+          <w:color w:val="5D5D5D"/>
+        </w:rPr>
+      </w:pPr>
+      <w:r>
+        <w:rPr>
+          <w:noProof/>
+        </w:rPr>
+        <w:drawing>
+          <wp:inline distT="0" distB="0" distL="0" distR="0" wp14:anchorId="6DA9CE98" wp14:editId="63737B5D">
+            <wp:extent cx="5943600" cy="2945130"/>
+            <wp:effectExtent l="0" t="0" r="0" b="7620"/>
+            <wp:docPr id="30" name="Picture 30" descr="A picture containing text, font, screenshot, line&#10;&#10;Description automatically generated"/>
+            <wp:cNvGraphicFramePr>
+              <a:graphicFrameLocks xmlns:a="http://schemas.openxmlformats.org/drawingml/2006/main" noChangeAspect="1"/>
+            </wp:cNvGraphicFramePr>
+            <a:graphic xmlns:a="http://schemas.openxmlformats.org/drawingml/2006/main">
+              <a:graphicData uri="http://schemas.openxmlformats.org/drawingml/2006/picture">
+                <pic:pic xmlns:pic="http://schemas.openxmlformats.org/drawingml/2006/picture">
+                  <pic:nvPicPr>
+                    <pic:cNvPr id="30" name="Picture 30" descr="A picture containing text, font, screenshot, line&#10;&#10;Description automatically generated"/>
+                    <pic:cNvPicPr/>
+                  </pic:nvPicPr>
+                  <pic:blipFill>
+                    <a:blip r:embed="rId39"/>
+                    <a:stretch>
+                      <a:fillRect/>
+                    </a:stretch>
+                  </pic:blipFill>
+                  <pic:spPr>
+                    <a:xfrm>
+                      <a:off x="0" y="0"/>
+                      <a:ext cx="5943600" cy="2945130"/>
+                    </a:xfrm>
+                    <a:prstGeom prst="rect">
+                      <a:avLst/>
+                    </a:prstGeom>
+                  </pic:spPr>
+                </pic:pic>
+              </a:graphicData>
+            </a:graphic>
+          </wp:inline>
+        </w:drawing>
+      </w:r>
+    </w:p>
+    <w:p>
+      <w:pPr>
+        <w:pStyle w:val="NormalWeb"/>
+        <w:shd w:val="clear" w:color="auto" w:fill="FFFFFF"/>
+        <w:spacing w:before="300" w:beforeAutospacing="0" w:after="300" w:afterAutospacing="0"/>
+        <w:rPr>
+          <w:rFonts w:ascii="Helvetica" w:hAnsi="Helvetica" w:cs="Helvetica"/>
+          <w:color w:val="5D5D5D"/>
+        </w:rPr>
+      </w:pPr>
+    </w:p>
+    <w:p>
+      <w:pPr>
+        <w:pStyle w:val="NormalWeb"/>
+        <w:shd w:val="clear" w:color="auto" w:fill="FFFFFF"/>
+        <w:spacing w:before="300" w:beforeAutospacing="0" w:after="300" w:afterAutospacing="0"/>
+        <w:rPr>
+          <w:rFonts w:ascii="Helvetica" w:hAnsi="Helvetica" w:cs="Helvetica"/>
+          <w:color w:val="5D5D5D"/>
+        </w:rPr>
+      </w:pPr>
+      <w:r>
+        <w:rPr>
+          <w:noProof/>
+        </w:rPr>
+        <w:lastRenderedPageBreak/>
+        <w:drawing>
+          <wp:inline distT="0" distB="0" distL="0" distR="0" wp14:anchorId="51D86837" wp14:editId="6C04162A">
+            <wp:extent cx="5943600" cy="3090545"/>
+            <wp:effectExtent l="0" t="0" r="0" b="0"/>
+            <wp:docPr id="31" name="Picture 31" descr="A picture containing text, font, screenshot, design&#10;&#10;Description automatically generated"/>
+            <wp:cNvGraphicFramePr>
+              <a:graphicFrameLocks xmlns:a="http://schemas.openxmlformats.org/drawingml/2006/main" noChangeAspect="1"/>
+            </wp:cNvGraphicFramePr>
+            <a:graphic xmlns:a="http://schemas.openxmlformats.org/drawingml/2006/main">
+              <a:graphicData uri="http://schemas.openxmlformats.org/drawingml/2006/picture">
+                <pic:pic xmlns:pic="http://schemas.openxmlformats.org/drawingml/2006/picture">
+                  <pic:nvPicPr>
+                    <pic:cNvPr id="31" name="Picture 31" descr="A picture containing text, font, screenshot, design&#10;&#10;Description automatically generated"/>
+                    <pic:cNvPicPr/>
+                  </pic:nvPicPr>
+                  <pic:blipFill>
+                    <a:blip r:embed="rId40"/>
+                    <a:stretch>
+                      <a:fillRect/>
+                    </a:stretch>
+                  </pic:blipFill>
+                  <pic:spPr>
+                    <a:xfrm>
+                      <a:off x="0" y="0"/>
+                      <a:ext cx="5943600" cy="3090545"/>
+                    </a:xfrm>
+                    <a:prstGeom prst="rect">
+                      <a:avLst/>
+                    </a:prstGeom>
+                  </pic:spPr>
+                </pic:pic>
+              </a:graphicData>
+            </a:graphic>
+          </wp:inline>
+        </w:drawing>
+      </w:r>
+    </w:p>
+    <w:p>
+      <w:pPr>
+        <w:pStyle w:val="NormalWeb"/>
+        <w:shd w:val="clear" w:color="auto" w:fill="FFFFFF"/>
+        <w:spacing w:before="300" w:beforeAutospacing="0" w:after="300" w:afterAutospacing="0"/>
+        <w:rPr>
+          <w:rFonts w:ascii="Helvetica" w:hAnsi="Helvetica" w:cs="Helvetica"/>
+          <w:color w:val="5D5D5D"/>
+        </w:rPr>
+      </w:pPr>
+    </w:p>
+    <w:p>
+      <w:pPr>
+        <w:pStyle w:val="NormalWeb"/>
+        <w:shd w:val="clear" w:color="auto" w:fill="FFFFFF"/>
+        <w:spacing w:before="300" w:beforeAutospacing="0" w:after="300" w:afterAutospacing="0"/>
+        <w:rPr>
+          <w:rFonts w:ascii="Helvetica" w:hAnsi="Helvetica" w:cs="Helvetica"/>
+          <w:color w:val="5D5D5D"/>
+        </w:rPr>
+      </w:pPr>
+      <w:r>
+        <w:rPr>
+          <w:rFonts w:ascii="Helvetica" w:hAnsi="Helvetica" w:cs="Helvetica"/>
+          <w:color w:val="5D5D5D"/>
+        </w:rPr>
+        <w:t xml:space="preserve">What the OAuth is basically explained in following video with interesting </w:t>
+      </w:r>
+      <w:r>
+        <w:rPr>
+          <w:rFonts w:ascii="Helvetica" w:hAnsi="Helvetica" w:cs="Helvetica"/>
+          <w:color w:val="5D5D5D"/>
+        </w:rPr>
+        <w:t>real-life</w:t>
+      </w:r>
+      <w:r>
+        <w:rPr>
+          <w:rFonts w:ascii="Helvetica" w:hAnsi="Helvetica" w:cs="Helvetica"/>
+          <w:color w:val="5D5D5D"/>
+        </w:rPr>
+        <w:t xml:space="preserve"> example.</w:t>
+      </w:r>
+    </w:p>
+    <w:p>
+      <w:pPr>
+        <w:pStyle w:val="NormalWeb"/>
+        <w:shd w:val="clear" w:color="auto" w:fill="FFFFFF"/>
+        <w:spacing w:before="300" w:beforeAutospacing="0" w:after="300" w:afterAutospacing="0"/>
+        <w:rPr>
+          <w:rFonts w:ascii="Helvetica" w:hAnsi="Helvetica" w:cs="Helvetica"/>
+          <w:b/>
+          <w:bCs/>
+          <w:color w:val="5D5D5D"/>
+        </w:rPr>
+      </w:pPr>
+      <w:hyperlink r:id="rId41" w:history="1">
+        <w:r>
+          <w:rPr>
+            <w:rStyle w:val="Hyperlink"/>
+            <w:rFonts w:ascii="Helvetica" w:hAnsi="Helvetica" w:cs="Helvetica"/>
+          </w:rPr>
+          <w:t>https://youtu.be/t4-416mg6iU</w:t>
+        </w:r>
+      </w:hyperlink>
+    </w:p>
+    <w:p>
+      <w:pPr>
+        <w:pStyle w:val="NormalWeb"/>
+        <w:shd w:val="clear" w:color="auto" w:fill="FFFFFF"/>
+        <w:spacing w:before="300" w:beforeAutospacing="0" w:after="300" w:afterAutospacing="0"/>
+        <w:rPr>
+          <w:rFonts w:ascii="Helvetica" w:hAnsi="Helvetica" w:cs="Helvetica"/>
+          <w:color w:val="5D5D5D"/>
+        </w:rPr>
+      </w:pPr>
+    </w:p>
+    <w:p>
+      <w:pPr>
+        <w:pStyle w:val="NormalWeb"/>
+        <w:shd w:val="clear" w:color="auto" w:fill="FFFFFF"/>
+        <w:spacing w:before="300" w:beforeAutospacing="0" w:after="300" w:afterAutospacing="0"/>
+        <w:rPr>
+          <w:rFonts w:ascii="Helvetica" w:hAnsi="Helvetica" w:cs="Helvetica"/>
+          <w:b/>
+          <w:bCs/>
+          <w:color w:val="002060"/>
+          <w:sz w:val="28"/>
+        </w:rPr>
+      </w:pPr>
+      <w:r>
+        <w:rPr>
+          <w:rFonts w:ascii="Helvetica" w:hAnsi="Helvetica" w:cs="Helvetica"/>
+          <w:color w:val="5D5D5D"/>
+        </w:rPr>
+        <w:t>its important to learn about OAuth terminologies.</w:t>
+      </w:r>
+      <w:r>
+        <w:rPr>
+          <w:rFonts w:ascii="Helvetica" w:hAnsi="Helvetica" w:cs="Helvetica"/>
+          <w:color w:val="5D5D5D"/>
+        </w:rPr>
+        <w:br/>
+      </w:r>
+    </w:p>
+    <w:p>
+      <w:pPr>
+        <w:pStyle w:val="NormalWeb"/>
+        <w:shd w:val="clear" w:color="auto" w:fill="FFFFFF"/>
+        <w:spacing w:before="300" w:beforeAutospacing="0" w:after="300" w:afterAutospacing="0"/>
+        <w:rPr>
+          <w:rFonts w:ascii="Helvetica" w:hAnsi="Helvetica" w:cs="Helvetica"/>
+          <w:b/>
+          <w:bCs/>
+          <w:color w:val="002060"/>
+          <w:sz w:val="28"/>
+        </w:rPr>
+      </w:pPr>
+      <w:r>
+        <w:rPr>
+          <w:rFonts w:ascii="Helvetica" w:hAnsi="Helvetica" w:cs="Helvetica"/>
+          <w:b/>
+          <w:bCs/>
+          <w:color w:val="002060"/>
+          <w:sz w:val="28"/>
+        </w:rPr>
+        <w:t>RESOURCE SERVER:</w:t>
+      </w:r>
+    </w:p>
+    <w:p>
+      <w:pPr>
+        <w:pStyle w:val="NormalWeb"/>
+        <w:shd w:val="clear" w:color="auto" w:fill="FFFFFF"/>
+        <w:spacing w:before="300" w:beforeAutospacing="0" w:after="300" w:afterAutospacing="0"/>
+        <w:rPr>
+          <w:rFonts w:ascii="Nunito" w:hAnsi="Nunito"/>
+          <w:color w:val="000000"/>
+          <w:shd w:val="clear" w:color="auto" w:fill="FFFFFF"/>
+        </w:rPr>
+      </w:pPr>
+      <w:r>
+        <w:rPr>
+          <w:rFonts w:ascii="Nunito" w:hAnsi="Nunito"/>
+          <w:color w:val="000000"/>
+          <w:shd w:val="clear" w:color="auto" w:fill="FFFFFF"/>
+        </w:rPr>
+        <w:t>Resource Server is an application that provides the access token to the clients to access the Resource Server HTTP Endpoints. It is collection of libraries which contains the HTTP Endpoints, static resources, and Dynamic web pages.</w:t>
+      </w:r>
+    </w:p>
+    <w:p>
+      <w:pPr>
+        <w:pStyle w:val="NormalWeb"/>
+        <w:shd w:val="clear" w:color="auto" w:fill="FFFFFF"/>
+        <w:spacing w:before="300" w:beforeAutospacing="0" w:after="300" w:afterAutospacing="0"/>
+        <w:rPr>
+          <w:rFonts w:ascii="Calibri" w:hAnsi="Calibri" w:cs="Calibri"/>
+          <w:b/>
+          <w:bCs/>
+          <w:color w:val="002060"/>
+          <w:sz w:val="32"/>
+        </w:rPr>
+      </w:pPr>
+      <w:r>
+        <w:rPr>
+          <w:rFonts w:ascii="Calibri" w:hAnsi="Calibri" w:cs="Calibri"/>
+          <w:b/>
+          <w:color w:val="002060"/>
+          <w:sz w:val="32"/>
+          <w:shd w:val="clear" w:color="auto" w:fill="FFFFFF"/>
+        </w:rPr>
+        <w:t>RESOURCE OWNER:</w:t>
+      </w:r>
+    </w:p>
+    <w:p>
+      <w:pPr>
+        <w:pStyle w:val="NormalWeb"/>
+        <w:shd w:val="clear" w:color="auto" w:fill="FFFFFF"/>
+        <w:spacing w:before="300" w:beforeAutospacing="0" w:after="300" w:afterAutospacing="0"/>
+        <w:rPr>
+          <w:rFonts w:ascii="Helvetica" w:hAnsi="Helvetica" w:cs="Helvetica"/>
+          <w:color w:val="5D5D5D"/>
+        </w:rPr>
+      </w:pPr>
+      <w:r>
+        <w:rPr>
+          <w:noProof/>
+        </w:rPr>
+        <w:lastRenderedPageBreak/>
+        <w:drawing>
+          <wp:inline distT="0" distB="0" distL="0" distR="0" wp14:anchorId="5A73A1D9" wp14:editId="5DB1E17A">
+            <wp:extent cx="4305300" cy="1554232"/>
+            <wp:effectExtent l="0" t="0" r="0" b="8255"/>
+            <wp:docPr id="32" name="Picture 32" descr="A close-up of a sign&#10;&#10;Description automatically generated with medium confidence"/>
+            <wp:cNvGraphicFramePr>
+              <a:graphicFrameLocks xmlns:a="http://schemas.openxmlformats.org/drawingml/2006/main" noChangeAspect="1"/>
+            </wp:cNvGraphicFramePr>
+            <a:graphic xmlns:a="http://schemas.openxmlformats.org/drawingml/2006/main">
+              <a:graphicData uri="http://schemas.openxmlformats.org/drawingml/2006/picture">
+                <pic:pic xmlns:pic="http://schemas.openxmlformats.org/drawingml/2006/picture">
+                  <pic:nvPicPr>
+                    <pic:cNvPr id="32" name="Picture 32" descr="A close-up of a sign&#10;&#10;Description automatically generated with medium confidence"/>
+                    <pic:cNvPicPr/>
+                  </pic:nvPicPr>
+                  <pic:blipFill>
+                    <a:blip r:embed="rId42"/>
+                    <a:stretch>
+                      <a:fillRect/>
+                    </a:stretch>
+                  </pic:blipFill>
+                  <pic:spPr>
+                    <a:xfrm>
+                      <a:off x="0" y="0"/>
+                      <a:ext cx="4306414" cy="1554634"/>
+                    </a:xfrm>
+                    <a:prstGeom prst="rect">
+                      <a:avLst/>
+                    </a:prstGeom>
+                  </pic:spPr>
+                </pic:pic>
+              </a:graphicData>
+            </a:graphic>
+          </wp:inline>
+        </w:drawing>
+      </w:r>
+    </w:p>
+    <w:p>
+      <w:pPr>
+        <w:pStyle w:val="NormalWeb"/>
+        <w:shd w:val="clear" w:color="auto" w:fill="FFFFFF"/>
+        <w:spacing w:before="300" w:beforeAutospacing="0" w:after="300" w:afterAutospacing="0"/>
+        <w:rPr>
+          <w:rFonts w:ascii="Helvetica" w:hAnsi="Helvetica" w:cs="Helvetica"/>
+          <w:color w:val="5D5D5D"/>
+        </w:rPr>
+      </w:pPr>
+    </w:p>
+    <w:p>
+      <w:pPr>
+        <w:pStyle w:val="NormalWeb"/>
+        <w:shd w:val="clear" w:color="auto" w:fill="FFFFFF"/>
+        <w:spacing w:before="300" w:beforeAutospacing="0" w:after="300" w:afterAutospacing="0"/>
+        <w:rPr>
+          <w:rFonts w:ascii="Helvetica" w:hAnsi="Helvetica" w:cs="Helvetica"/>
+          <w:color w:val="000000" w:themeColor="text1"/>
+          <w:sz w:val="22"/>
+        </w:rPr>
+      </w:pPr>
+      <w:r>
+        <w:rPr>
+          <w:rFonts w:ascii="Helvetica" w:hAnsi="Helvetica" w:cs="Helvetica"/>
+          <w:color w:val="000000" w:themeColor="text1"/>
+          <w:sz w:val="22"/>
+        </w:rPr>
+        <w:t xml:space="preserve">Suppose let’s assume we have two services PPS and Google Drive. PPS is used to print the photos of user. But user wants PPS to print the photos which are in his google account. User asks PPS to print some of photos in google drive. When PPS contacts Google Drive to give access to user’s photos, it won’t accept. </w:t>
+      </w:r>
+      <w:r>
+        <w:rPr>
+          <w:rFonts w:ascii="Helvetica" w:hAnsi="Helvetica" w:cs="Helvetica"/>
+          <w:color w:val="000000" w:themeColor="text1"/>
+          <w:sz w:val="22"/>
+        </w:rPr>
+        <w:br/>
+        <w:t>and it also not a good way to ask user to provide his google account credentials. They may not provide.</w:t>
+      </w:r>
+    </w:p>
+    <w:p>
+      <w:pPr>
+        <w:pStyle w:val="NormalWeb"/>
+        <w:shd w:val="clear" w:color="auto" w:fill="FFFFFF"/>
+        <w:spacing w:before="300" w:beforeAutospacing="0" w:after="300" w:afterAutospacing="0"/>
+        <w:rPr>
+          <w:rFonts w:ascii="Helvetica" w:hAnsi="Helvetica" w:cs="Helvetica"/>
+          <w:color w:val="000000" w:themeColor="text1"/>
+          <w:sz w:val="22"/>
+        </w:rPr>
+      </w:pPr>
+      <w:r>
+        <w:rPr>
+          <w:rFonts w:ascii="Helvetica" w:hAnsi="Helvetica" w:cs="Helvetica"/>
+          <w:color w:val="000000" w:themeColor="text1"/>
+          <w:sz w:val="22"/>
+        </w:rPr>
+        <w:t>Pls refer the above utube video to get more better insight.</w:t>
+      </w:r>
+    </w:p>
+    <w:p>
+      <w:pPr>
+        <w:pStyle w:val="NormalWeb"/>
+        <w:shd w:val="clear" w:color="auto" w:fill="FFFFFF"/>
+        <w:spacing w:before="300" w:beforeAutospacing="0" w:after="300" w:afterAutospacing="0"/>
+        <w:rPr>
+          <w:rFonts w:ascii="Helvetica" w:hAnsi="Helvetica" w:cs="Helvetica"/>
+          <w:color w:val="5D5D5D"/>
+        </w:rPr>
+      </w:pPr>
+    </w:p>
+    <w:p>
+      <w:pPr>
+        <w:pStyle w:val="NormalWeb"/>
+        <w:shd w:val="clear" w:color="auto" w:fill="FFFFFF"/>
+        <w:spacing w:before="300" w:beforeAutospacing="0" w:after="300" w:afterAutospacing="0"/>
+        <w:rPr>
+          <w:rFonts w:ascii="Helvetica" w:hAnsi="Helvetica" w:cs="Helvetica"/>
+          <w:color w:val="5D5D5D"/>
+        </w:rPr>
+      </w:pPr>
+      <w:r>
+        <w:rPr>
+          <w:noProof/>
+        </w:rPr>
+        <w:drawing>
+          <wp:inline distT="0" distB="0" distL="0" distR="0" wp14:anchorId="2A02C3F3" wp14:editId="3CA844D7">
+            <wp:extent cx="5390278" cy="3711575"/>
+            <wp:effectExtent l="0" t="0" r="1270" b="3175"/>
+            <wp:docPr id="35" name="Picture 35" descr="A screenshot of a video&#10;&#10;Description automatically generated with low confidence"/>
+            <wp:cNvGraphicFramePr>
+              <a:graphicFrameLocks xmlns:a="http://schemas.openxmlformats.org/drawingml/2006/main" noChangeAspect="1"/>
+            </wp:cNvGraphicFramePr>
+            <a:graphic xmlns:a="http://schemas.openxmlformats.org/drawingml/2006/main">
+              <a:graphicData uri="http://schemas.openxmlformats.org/drawingml/2006/picture">
+                <pic:pic xmlns:pic="http://schemas.openxmlformats.org/drawingml/2006/picture">
+                  <pic:nvPicPr>
+                    <pic:cNvPr id="35" name="Picture 35" descr="A screenshot of a video&#10;&#10;Description automatically generated with low confidence"/>
+                    <pic:cNvPicPr/>
+                  </pic:nvPicPr>
+                  <pic:blipFill>
+                    <a:blip r:embed="rId43"/>
+                    <a:stretch>
+                      <a:fillRect/>
+                    </a:stretch>
+                  </pic:blipFill>
+                  <pic:spPr>
+                    <a:xfrm>
+                      <a:off x="0" y="0"/>
+                      <a:ext cx="5393232" cy="3713609"/>
+                    </a:xfrm>
+                    <a:prstGeom prst="rect">
+                      <a:avLst/>
+                    </a:prstGeom>
+                  </pic:spPr>
+                </pic:pic>
+              </a:graphicData>
+            </a:graphic>
+          </wp:inline>
+        </w:drawing>
+      </w:r>
+    </w:p>
+    <w:p>
+      <w:pPr>
+        <w:pStyle w:val="NormalWeb"/>
+        <w:shd w:val="clear" w:color="auto" w:fill="FFFFFF"/>
+        <w:spacing w:before="300" w:beforeAutospacing="0" w:after="300" w:afterAutospacing="0"/>
+        <w:rPr>
+          <w:rFonts w:ascii="Helvetica" w:hAnsi="Helvetica" w:cs="Helvetica"/>
+          <w:color w:val="5D5D5D"/>
+        </w:rPr>
+      </w:pPr>
+    </w:p>
+    <w:p>
+      <w:pPr>
+        <w:pStyle w:val="NormalWeb"/>
+        <w:shd w:val="clear" w:color="auto" w:fill="FFFFFF"/>
+        <w:spacing w:before="300" w:beforeAutospacing="0" w:after="300" w:afterAutospacing="0"/>
+        <w:rPr>
+          <w:rFonts w:ascii="Helvetica" w:hAnsi="Helvetica" w:cs="Helvetica"/>
+          <w:b/>
+          <w:color w:val="002060"/>
+          <w:sz w:val="32"/>
+        </w:rPr>
+      </w:pPr>
+    </w:p>
+    <w:p>
+      <w:pPr>
+        <w:pStyle w:val="NormalWeb"/>
+        <w:shd w:val="clear" w:color="auto" w:fill="FFFFFF"/>
+        <w:spacing w:before="300" w:beforeAutospacing="0" w:after="300" w:afterAutospacing="0"/>
+        <w:rPr>
+          <w:rFonts w:ascii="Helvetica" w:hAnsi="Helvetica" w:cs="Helvetica"/>
+          <w:b/>
+          <w:color w:val="002060"/>
+          <w:sz w:val="32"/>
+        </w:rPr>
+      </w:pPr>
+      <w:r>
+        <w:rPr>
+          <w:rFonts w:ascii="Helvetica" w:hAnsi="Helvetica" w:cs="Helvetica"/>
+          <w:b/>
+          <w:color w:val="002060"/>
+          <w:sz w:val="32"/>
+        </w:rPr>
+        <w:t>CLIENT SERVER:</w:t>
+      </w:r>
+    </w:p>
+    <w:p>
+      <w:pPr>
+        <w:pStyle w:val="NormalWeb"/>
+        <w:shd w:val="clear" w:color="auto" w:fill="FFFFFF"/>
+        <w:spacing w:before="300" w:beforeAutospacing="0" w:after="300" w:afterAutospacing="0"/>
+        <w:rPr>
+          <w:rFonts w:ascii="Helvetica" w:hAnsi="Helvetica" w:cs="Helvetica"/>
+          <w:b/>
+          <w:color w:val="002060"/>
+          <w:sz w:val="32"/>
+        </w:rPr>
+      </w:pPr>
+      <w:r>
+        <w:rPr>
+          <w:noProof/>
+        </w:rPr>
+        <w:drawing>
+          <wp:inline distT="0" distB="0" distL="0" distR="0" wp14:anchorId="06DE583B" wp14:editId="742CAA5D">
+            <wp:extent cx="5514975" cy="2426943"/>
+            <wp:effectExtent l="0" t="0" r="0" b="0"/>
+            <wp:docPr id="36" name="Picture 36" descr="A close-up of a white background&#10;&#10;Description automatically generated with low confidence"/>
+            <wp:cNvGraphicFramePr>
+              <a:graphicFrameLocks xmlns:a="http://schemas.openxmlformats.org/drawingml/2006/main" noChangeAspect="1"/>
+            </wp:cNvGraphicFramePr>
+            <a:graphic xmlns:a="http://schemas.openxmlformats.org/drawingml/2006/main">
+              <a:graphicData uri="http://schemas.openxmlformats.org/drawingml/2006/picture">
+                <pic:pic xmlns:pic="http://schemas.openxmlformats.org/drawingml/2006/picture">
+                  <pic:nvPicPr>
+                    <pic:cNvPr id="36" name="Picture 36" descr="A close-up of a white background&#10;&#10;Description automatically generated with low confidence"/>
+                    <pic:cNvPicPr/>
+                  </pic:nvPicPr>
+                  <pic:blipFill>
+                    <a:blip r:embed="rId44"/>
+                    <a:stretch>
+                      <a:fillRect/>
+                    </a:stretch>
+                  </pic:blipFill>
+                  <pic:spPr>
+                    <a:xfrm>
+                      <a:off x="0" y="0"/>
+                      <a:ext cx="5521803" cy="2429948"/>
+                    </a:xfrm>
+                    <a:prstGeom prst="rect">
+                      <a:avLst/>
+                    </a:prstGeom>
+                  </pic:spPr>
+                </pic:pic>
+              </a:graphicData>
+            </a:graphic>
+          </wp:inline>
+        </w:drawing>
+      </w:r>
+    </w:p>
+    <w:p>
+      <w:pPr>
+        <w:pStyle w:val="NormalWeb"/>
+        <w:shd w:val="clear" w:color="auto" w:fill="FFFFFF"/>
+        <w:spacing w:before="300" w:beforeAutospacing="0" w:after="300" w:afterAutospacing="0"/>
+        <w:rPr>
+          <w:rFonts w:ascii="Helvetica" w:hAnsi="Helvetica" w:cs="Helvetica"/>
+          <w:b/>
+          <w:color w:val="002060"/>
+          <w:sz w:val="32"/>
+        </w:rPr>
+      </w:pPr>
+    </w:p>
+    <w:p>
+      <w:pPr>
+        <w:pStyle w:val="NormalWeb"/>
+        <w:shd w:val="clear" w:color="auto" w:fill="FFFFFF"/>
+        <w:spacing w:before="300" w:beforeAutospacing="0" w:after="300" w:afterAutospacing="0"/>
+        <w:rPr>
+          <w:rFonts w:ascii="Helvetica" w:hAnsi="Helvetica" w:cs="Helvetica"/>
+          <w:b/>
+          <w:color w:val="002060"/>
+          <w:sz w:val="32"/>
+        </w:rPr>
+      </w:pPr>
+      <w:r>
+        <w:rPr>
+          <w:rFonts w:ascii="Helvetica" w:hAnsi="Helvetica" w:cs="Helvetica"/>
+          <w:b/>
+          <w:color w:val="002060"/>
+          <w:sz w:val="32"/>
+        </w:rPr>
+        <w:t>AUTHORISATION SERVER:</w:t>
+      </w:r>
+    </w:p>
+    <w:p>
+      <w:pPr>
+        <w:pStyle w:val="NormalWeb"/>
+        <w:shd w:val="clear" w:color="auto" w:fill="FFFFFF"/>
+        <w:spacing w:before="300" w:beforeAutospacing="0" w:after="300" w:afterAutospacing="0"/>
+        <w:rPr>
+          <w:rFonts w:ascii="Helvetica" w:hAnsi="Helvetica" w:cs="Helvetica"/>
+          <w:b/>
+          <w:color w:val="002060"/>
+          <w:sz w:val="32"/>
+        </w:rPr>
+      </w:pPr>
+    </w:p>
+    <w:p>
+      <w:pPr>
+        <w:pStyle w:val="NormalWeb"/>
+        <w:shd w:val="clear" w:color="auto" w:fill="FFFFFF"/>
+        <w:spacing w:before="300" w:beforeAutospacing="0" w:after="300" w:afterAutospacing="0"/>
+        <w:rPr>
+          <w:rFonts w:ascii="Helvetica" w:hAnsi="Helvetica" w:cs="Helvetica"/>
+          <w:b/>
+          <w:color w:val="000000" w:themeColor="text1"/>
+          <w:sz w:val="22"/>
+        </w:rPr>
+      </w:pPr>
+      <w:r>
+        <w:rPr>
+          <w:rFonts w:ascii="Helvetica" w:hAnsi="Helvetica" w:cs="Helvetica"/>
+          <w:b/>
+          <w:color w:val="000000" w:themeColor="text1"/>
+          <w:sz w:val="22"/>
+        </w:rPr>
+        <w:t>It is the middlemen who helps different services communicate together. The resource server must have implemented it for client to access it. Resource owner provides the details for client to access the resource server  via authorization server.</w:t>
+      </w:r>
+    </w:p>
+    <w:p>
+      <w:pPr>
+        <w:pStyle w:val="NormalWeb"/>
+        <w:shd w:val="clear" w:color="auto" w:fill="FFFFFF"/>
+        <w:spacing w:before="300" w:beforeAutospacing="0" w:after="300" w:afterAutospacing="0"/>
+        <w:rPr>
+          <w:rFonts w:ascii="Nunito" w:hAnsi="Nunito"/>
+          <w:color w:val="000000"/>
+          <w:shd w:val="clear" w:color="auto" w:fill="FFFFFF"/>
+        </w:rPr>
+      </w:pPr>
+      <w:r>
+        <w:rPr>
+          <w:rFonts w:ascii="Nunito" w:hAnsi="Nunito"/>
+          <w:color w:val="000000"/>
+          <w:shd w:val="clear" w:color="auto" w:fill="FFFFFF"/>
+        </w:rPr>
+        <w:t>Authorization Server is a supreme architectural component for Web API Security. The Authorization Server acts a centralization authorization point that allows your apps and HTTP endpoints to identify the features of your application.</w:t>
+      </w:r>
+    </w:p>
+    <w:p>
+      <w:pPr>
+        <w:pStyle w:val="NormalWeb"/>
+        <w:shd w:val="clear" w:color="auto" w:fill="FFFFFF"/>
+        <w:spacing w:before="300" w:beforeAutospacing="0" w:after="300" w:afterAutospacing="0"/>
+        <w:rPr>
+          <w:rFonts w:ascii="Helvetica" w:hAnsi="Helvetica" w:cs="Helvetica"/>
+          <w:color w:val="000000" w:themeColor="text1"/>
+          <w:sz w:val="22"/>
+        </w:rPr>
+      </w:pPr>
+      <w:r>
+        <w:rPr>
+          <w:noProof/>
+        </w:rPr>
+        <w:drawing>
+          <wp:inline distT="0" distB="0" distL="0" distR="0" wp14:anchorId="1B475B4C" wp14:editId="02E2BF32">
+            <wp:extent cx="5943600" cy="1727835"/>
+            <wp:effectExtent l="0" t="0" r="0" b="5715"/>
+            <wp:docPr id="38" name="Picture 38" descr="A close-up of a sign&#10;&#10;Description automatically generated with low confidence"/>
+            <wp:cNvGraphicFramePr>
+              <a:graphicFrameLocks xmlns:a="http://schemas.openxmlformats.org/drawingml/2006/main" noChangeAspect="1"/>
+            </wp:cNvGraphicFramePr>
+            <a:graphic xmlns:a="http://schemas.openxmlformats.org/drawingml/2006/main">
+              <a:graphicData uri="http://schemas.openxmlformats.org/drawingml/2006/picture">
+                <pic:pic xmlns:pic="http://schemas.openxmlformats.org/drawingml/2006/picture">
+                  <pic:nvPicPr>
+                    <pic:cNvPr id="38" name="Picture 38" descr="A close-up of a sign&#10;&#10;Description automatically generated with low confidence"/>
+                    <pic:cNvPicPr/>
+                  </pic:nvPicPr>
+                  <pic:blipFill>
+                    <a:blip r:embed="rId45"/>
+                    <a:stretch>
+                      <a:fillRect/>
+                    </a:stretch>
+                  </pic:blipFill>
+                  <pic:spPr>
+                    <a:xfrm>
+                      <a:off x="0" y="0"/>
+                      <a:ext cx="5943600" cy="1727835"/>
+                    </a:xfrm>
+                    <a:prstGeom prst="rect">
+                      <a:avLst/>
+                    </a:prstGeom>
+                  </pic:spPr>
+                </pic:pic>
+              </a:graphicData>
+            </a:graphic>
+          </wp:inline>
+        </w:drawing>
+      </w:r>
+    </w:p>
+    <w:p>
+      <w:pPr>
+        <w:rPr>
+          <w:b/>
+          <w:color w:val="002060"/>
+          <w:sz w:val="32"/>
+          <w:szCs w:val="72"/>
+          <w14:shadow w14:blurRad="38100" w14:dist="19050" w14:dir="2700000" w14:sx="100000" w14:sy="100000" w14:kx="0" w14:ky="0" w14:algn="tl">
+            <w14:schemeClr w14:val="dk1">
+              <w14:alpha w14:val="60000"/>
+            </w14:schemeClr>
+          </w14:shadow>
+          <w14:textOutline w14:w="0" w14:cap="flat" w14:cmpd="sng" w14:algn="ctr">
+            <w14:noFill/>
+            <w14:prstDash w14:val="solid"/>
+            <w14:round/>
+          </w14:textOutline>
+        </w:rPr>
+      </w:pPr>
+      <w:r>
+        <w:rPr>
+          <w:b/>
+          <w:color w:val="002060"/>
+          <w:sz w:val="32"/>
+          <w:szCs w:val="72"/>
+          <w14:shadow w14:blurRad="38100" w14:dist="19050" w14:dir="2700000" w14:sx="100000" w14:sy="100000" w14:kx="0" w14:ky="0" w14:algn="tl">
+            <w14:schemeClr w14:val="dk1">
+              <w14:alpha w14:val="60000"/>
+            </w14:schemeClr>
+          </w14:shadow>
+          <w14:textOutline w14:w="0" w14:cap="flat" w14:cmpd="sng" w14:algn="ctr">
+            <w14:noFill/>
+            <w14:prstDash w14:val="solid"/>
+            <w14:round/>
+          </w14:textOutline>
+        </w:rPr>
+        <w:lastRenderedPageBreak/>
+        <w:t>OAuth Flow 1:</w:t>
+      </w:r>
+    </w:p>
+    <w:p>
+      <w:pPr>
+        <w:rPr>
+          <w:bCs/>
+          <w:color w:val="000000" w:themeColor="text1"/>
+          <w:szCs w:val="72"/>
+          <w14:shadow w14:blurRad="38100" w14:dist="19050" w14:dir="2700000" w14:sx="100000" w14:sy="100000" w14:kx="0" w14:ky="0" w14:algn="tl">
+            <w14:schemeClr w14:val="dk1">
+              <w14:alpha w14:val="60000"/>
+            </w14:schemeClr>
+          </w14:shadow>
+          <w14:textOutline w14:w="0" w14:cap="flat" w14:cmpd="sng" w14:algn="ctr">
+            <w14:noFill/>
+            <w14:prstDash w14:val="solid"/>
+            <w14:round/>
+          </w14:textOutline>
+        </w:rPr>
+      </w:pPr>
+      <w:r>
+        <w:rPr>
+          <w:bCs/>
+          <w:color w:val="000000" w:themeColor="text1"/>
+          <w:szCs w:val="72"/>
+          <w14:shadow w14:blurRad="38100" w14:dist="19050" w14:dir="2700000" w14:sx="100000" w14:sy="100000" w14:kx="0" w14:ky="0" w14:algn="tl">
+            <w14:schemeClr w14:val="dk1">
+              <w14:alpha w14:val="60000"/>
+            </w14:schemeClr>
+          </w14:shadow>
+          <w14:textOutline w14:w="0" w14:cap="flat" w14:cmpd="sng" w14:algn="ctr">
+            <w14:noFill/>
+            <w14:prstDash w14:val="solid"/>
+            <w14:round/>
+          </w14:textOutline>
+        </w:rPr>
+        <w:t>As in the above scenario, let’s continue.</w:t>
+      </w:r>
+    </w:p>
+    <w:p>
+      <w:pPr>
+        <w:pStyle w:val="ListParagraph"/>
+        <w:numPr>
+          <w:ilvl w:val="0"/>
+          <w:numId w:val="1"/>
+        </w:numPr>
+        <w:rPr>
+          <w:bCs/>
+          <w:color w:val="000000" w:themeColor="text1"/>
+          <w:szCs w:val="72"/>
+          <w14:shadow w14:blurRad="38100" w14:dist="19050" w14:dir="2700000" w14:sx="100000" w14:sy="100000" w14:kx="0" w14:ky="0" w14:algn="tl">
+            <w14:schemeClr w14:val="dk1">
+              <w14:alpha w14:val="60000"/>
+            </w14:schemeClr>
+          </w14:shadow>
+          <w14:textOutline w14:w="0" w14:cap="flat" w14:cmpd="sng" w14:algn="ctr">
+            <w14:noFill/>
+            <w14:prstDash w14:val="solid"/>
+            <w14:round/>
+          </w14:textOutline>
+        </w:rPr>
+      </w:pPr>
+      <w:r>
+        <w:rPr>
+          <w:bCs/>
+          <w:color w:val="000000" w:themeColor="text1"/>
+          <w:szCs w:val="72"/>
+          <w14:shadow w14:blurRad="38100" w14:dist="19050" w14:dir="2700000" w14:sx="100000" w14:sy="100000" w14:kx="0" w14:ky="0" w14:algn="tl">
+            <w14:schemeClr w14:val="dk1">
+              <w14:alpha w14:val="60000"/>
+            </w14:schemeClr>
+          </w14:shadow>
+          <w14:textOutline w14:w="0" w14:cap="flat" w14:cmpd="sng" w14:algn="ctr">
+            <w14:noFill/>
+            <w14:prstDash w14:val="solid"/>
+            <w14:round/>
+          </w14:textOutline>
+        </w:rPr>
+        <w:t xml:space="preserve">So now the client approaches the Resource server (which has the Authorization server in it) and asks to access the photos. </w:t>
+      </w:r>
+    </w:p>
+    <w:p>
+      <w:pPr>
+        <w:pStyle w:val="ListParagraph"/>
+        <w:numPr>
+          <w:ilvl w:val="0"/>
+          <w:numId w:val="1"/>
+        </w:numPr>
+        <w:rPr>
+          <w:bCs/>
+          <w:color w:val="000000" w:themeColor="text1"/>
+          <w:szCs w:val="72"/>
+          <w14:shadow w14:blurRad="38100" w14:dist="19050" w14:dir="2700000" w14:sx="100000" w14:sy="100000" w14:kx="0" w14:ky="0" w14:algn="tl">
+            <w14:schemeClr w14:val="dk1">
+              <w14:alpha w14:val="60000"/>
+            </w14:schemeClr>
+          </w14:shadow>
+          <w14:textOutline w14:w="0" w14:cap="flat" w14:cmpd="sng" w14:algn="ctr">
+            <w14:noFill/>
+            <w14:prstDash w14:val="solid"/>
+            <w14:round/>
+          </w14:textOutline>
+        </w:rPr>
+      </w:pPr>
+      <w:r>
+        <w:rPr>
+          <w:bCs/>
+          <w:color w:val="000000" w:themeColor="text1"/>
+          <w:szCs w:val="72"/>
+          <w14:shadow w14:blurRad="38100" w14:dist="19050" w14:dir="2700000" w14:sx="100000" w14:sy="100000" w14:kx="0" w14:ky="0" w14:algn="tl">
+            <w14:schemeClr w14:val="dk1">
+              <w14:alpha w14:val="60000"/>
+            </w14:schemeClr>
+          </w14:shadow>
+          <w14:textOutline w14:w="0" w14:cap="flat" w14:cmpd="sng" w14:algn="ctr">
+            <w14:noFill/>
+            <w14:prstDash w14:val="solid"/>
+            <w14:round/>
+          </w14:textOutline>
+        </w:rPr>
+        <w:t xml:space="preserve">The Authorization server doesn’t believe the client PPS and wants to verify the claim with the user (Resource owner) itself. </w:t>
+      </w:r>
+    </w:p>
+    <w:p>
+      <w:pPr>
+        <w:pStyle w:val="ListParagraph"/>
+        <w:numPr>
+          <w:ilvl w:val="0"/>
+          <w:numId w:val="1"/>
+        </w:numPr>
+        <w:rPr>
+          <w:bCs/>
+          <w:color w:val="000000" w:themeColor="text1"/>
+          <w:szCs w:val="72"/>
+          <w14:shadow w14:blurRad="38100" w14:dist="19050" w14:dir="2700000" w14:sx="100000" w14:sy="100000" w14:kx="0" w14:ky="0" w14:algn="tl">
+            <w14:schemeClr w14:val="dk1">
+              <w14:alpha w14:val="60000"/>
+            </w14:schemeClr>
+          </w14:shadow>
+          <w14:textOutline w14:w="0" w14:cap="flat" w14:cmpd="sng" w14:algn="ctr">
+            <w14:noFill/>
+            <w14:prstDash w14:val="solid"/>
+            <w14:round/>
+          </w14:textOutline>
+        </w:rPr>
+      </w:pPr>
+      <w:r>
+        <w:rPr>
+          <w:bCs/>
+          <w:color w:val="000000" w:themeColor="text1"/>
+          <w:szCs w:val="72"/>
+          <w14:shadow w14:blurRad="38100" w14:dist="19050" w14:dir="2700000" w14:sx="100000" w14:sy="100000" w14:kx="0" w14:ky="0" w14:algn="tl">
+            <w14:schemeClr w14:val="dk1">
+              <w14:alpha w14:val="60000"/>
+            </w14:schemeClr>
+          </w14:shadow>
+          <w14:textOutline w14:w="0" w14:cap="flat" w14:cmpd="sng" w14:algn="ctr">
+            <w14:noFill/>
+            <w14:prstDash w14:val="solid"/>
+            <w14:round/>
+          </w14:textOutline>
+        </w:rPr>
+        <w:t xml:space="preserve">So the OAuth server goes to user and asks him regarding the claim along with listing down what are all the authorizations that client </w:t>
+      </w:r>
+      <w:r>
+        <w:rPr>
+          <w:bCs/>
+          <w:color w:val="000000" w:themeColor="text1"/>
+          <w:szCs w:val="72"/>
+          <w14:shadow w14:blurRad="38100" w14:dist="19050" w14:dir="2700000" w14:sx="100000" w14:sy="100000" w14:kx="0" w14:ky="0" w14:algn="tl">
+            <w14:schemeClr w14:val="dk1">
+              <w14:alpha w14:val="60000"/>
+            </w14:schemeClr>
+          </w14:shadow>
+          <w14:textOutline w14:w="0" w14:cap="flat" w14:cmpd="sng" w14:algn="ctr">
+            <w14:noFill/>
+            <w14:prstDash w14:val="solid"/>
+            <w14:round/>
+          </w14:textOutline>
+        </w:rPr>
+        <w:t>server (</w:t>
+      </w:r>
+      <w:r>
+        <w:rPr>
+          <w:bCs/>
+          <w:color w:val="000000" w:themeColor="text1"/>
+          <w:szCs w:val="72"/>
+          <w14:shadow w14:blurRad="38100" w14:dist="19050" w14:dir="2700000" w14:sx="100000" w14:sy="100000" w14:kx="0" w14:ky="0" w14:algn="tl">
+            <w14:schemeClr w14:val="dk1">
+              <w14:alpha w14:val="60000"/>
+            </w14:schemeClr>
+          </w14:shadow>
+          <w14:textOutline w14:w="0" w14:cap="flat" w14:cmpd="sng" w14:algn="ctr">
+            <w14:noFill/>
+            <w14:prstDash w14:val="solid"/>
+            <w14:round/>
+          </w14:textOutline>
+        </w:rPr>
+        <w:t xml:space="preserve">PPS) can do with Resource </w:t>
+      </w:r>
+      <w:r>
+        <w:rPr>
+          <w:bCs/>
+          <w:color w:val="000000" w:themeColor="text1"/>
+          <w:szCs w:val="72"/>
+          <w14:shadow w14:blurRad="38100" w14:dist="19050" w14:dir="2700000" w14:sx="100000" w14:sy="100000" w14:kx="0" w14:ky="0" w14:algn="tl">
+            <w14:schemeClr w14:val="dk1">
+              <w14:alpha w14:val="60000"/>
+            </w14:schemeClr>
+          </w14:shadow>
+          <w14:textOutline w14:w="0" w14:cap="flat" w14:cmpd="sng" w14:algn="ctr">
+            <w14:noFill/>
+            <w14:prstDash w14:val="solid"/>
+            <w14:round/>
+          </w14:textOutline>
+        </w:rPr>
+        <w:t>server (</w:t>
+      </w:r>
+      <w:r>
+        <w:rPr>
+          <w:bCs/>
+          <w:color w:val="000000" w:themeColor="text1"/>
+          <w:szCs w:val="72"/>
+          <w14:shadow w14:blurRad="38100" w14:dist="19050" w14:dir="2700000" w14:sx="100000" w14:sy="100000" w14:kx="0" w14:ky="0" w14:algn="tl">
+            <w14:schemeClr w14:val="dk1">
+              <w14:alpha w14:val="60000"/>
+            </w14:schemeClr>
+          </w14:shadow>
+          <w14:textOutline w14:w="0" w14:cap="flat" w14:cmpd="sng" w14:algn="ctr">
+            <w14:noFill/>
+            <w14:prstDash w14:val="solid"/>
+            <w14:round/>
+          </w14:textOutline>
+        </w:rPr>
+        <w:t xml:space="preserve">Google Drive). </w:t>
+      </w:r>
+    </w:p>
+    <w:p>
+      <w:pPr>
+        <w:pStyle w:val="ListParagraph"/>
+        <w:numPr>
+          <w:ilvl w:val="0"/>
+          <w:numId w:val="1"/>
+        </w:numPr>
+        <w:rPr>
+          <w:bCs/>
+          <w:color w:val="000000" w:themeColor="text1"/>
+          <w:szCs w:val="72"/>
+          <w14:shadow w14:blurRad="38100" w14:dist="19050" w14:dir="2700000" w14:sx="100000" w14:sy="100000" w14:kx="0" w14:ky="0" w14:algn="tl">
+            <w14:schemeClr w14:val="dk1">
+              <w14:alpha w14:val="60000"/>
+            </w14:schemeClr>
+          </w14:shadow>
+          <w14:textOutline w14:w="0" w14:cap="flat" w14:cmpd="sng" w14:algn="ctr">
+            <w14:noFill/>
+            <w14:prstDash w14:val="solid"/>
+            <w14:round/>
+          </w14:textOutline>
+        </w:rPr>
+      </w:pPr>
+      <w:r>
+        <w:rPr>
+          <w:bCs/>
+          <w:color w:val="000000" w:themeColor="text1"/>
+          <w:szCs w:val="72"/>
+          <w14:shadow w14:blurRad="38100" w14:dist="19050" w14:dir="2700000" w14:sx="100000" w14:sy="100000" w14:kx="0" w14:ky="0" w14:algn="tl">
+            <w14:schemeClr w14:val="dk1">
+              <w14:alpha w14:val="60000"/>
+            </w14:schemeClr>
+          </w14:shadow>
+          <w14:textOutline w14:w="0" w14:cap="flat" w14:cmpd="sng" w14:algn="ctr">
+            <w14:noFill/>
+            <w14:prstDash w14:val="solid"/>
+            <w14:round/>
+          </w14:textOutline>
+        </w:rPr>
+        <w:t xml:space="preserve">If the user accepts and confirms to trust the client </w:t>
+      </w:r>
+      <w:r>
+        <w:rPr>
+          <w:bCs/>
+          <w:color w:val="000000" w:themeColor="text1"/>
+          <w:szCs w:val="72"/>
+          <w14:shadow w14:blurRad="38100" w14:dist="19050" w14:dir="2700000" w14:sx="100000" w14:sy="100000" w14:kx="0" w14:ky="0" w14:algn="tl">
+            <w14:schemeClr w14:val="dk1">
+              <w14:alpha w14:val="60000"/>
+            </w14:schemeClr>
+          </w14:shadow>
+          <w14:textOutline w14:w="0" w14:cap="flat" w14:cmpd="sng" w14:algn="ctr">
+            <w14:noFill/>
+            <w14:prstDash w14:val="solid"/>
+            <w14:round/>
+          </w14:textOutline>
+        </w:rPr>
+        <w:t>service (</w:t>
+      </w:r>
+      <w:r>
+        <w:rPr>
+          <w:bCs/>
+          <w:color w:val="000000" w:themeColor="text1"/>
+          <w:szCs w:val="72"/>
+          <w14:shadow w14:blurRad="38100" w14:dist="19050" w14:dir="2700000" w14:sx="100000" w14:sy="100000" w14:kx="0" w14:ky="0" w14:algn="tl">
+            <w14:schemeClr w14:val="dk1">
+              <w14:alpha w14:val="60000"/>
+            </w14:schemeClr>
+          </w14:shadow>
+          <w14:textOutline w14:w="0" w14:cap="flat" w14:cmpd="sng" w14:algn="ctr">
+            <w14:noFill/>
+            <w14:prstDash w14:val="solid"/>
+            <w14:round/>
+          </w14:textOutline>
+        </w:rPr>
+        <w:t>PPS) then authorization server sends the</w:t>
+      </w:r>
+      <w:r>
+        <w:rPr>
+          <w:bCs/>
+          <w:color w:val="000000" w:themeColor="text1"/>
+          <w:szCs w:val="72"/>
+          <w14:shadow w14:blurRad="38100" w14:dist="19050" w14:dir="2700000" w14:sx="100000" w14:sy="100000" w14:kx="0" w14:ky="0" w14:algn="tl">
+            <w14:schemeClr w14:val="dk1">
+              <w14:alpha w14:val="60000"/>
+            </w14:schemeClr>
+          </w14:shadow>
+          <w14:textOutline w14:w="0" w14:cap="flat" w14:cmpd="sng" w14:algn="ctr">
+            <w14:noFill/>
+            <w14:prstDash w14:val="solid"/>
+            <w14:round/>
+          </w14:textOutline>
+        </w:rPr>
+        <w:t xml:space="preserve"> </w:t>
+      </w:r>
+      <w:r>
+        <w:rPr>
+          <w:bCs/>
+          <w:color w:val="000000" w:themeColor="text1"/>
+          <w:szCs w:val="72"/>
+          <w:highlight w:val="yellow"/>
+          <w14:shadow w14:blurRad="38100" w14:dist="19050" w14:dir="2700000" w14:sx="100000" w14:sy="100000" w14:kx="0" w14:ky="0" w14:algn="tl">
+            <w14:schemeClr w14:val="dk1">
+              <w14:alpha w14:val="60000"/>
+            </w14:schemeClr>
+          </w14:shadow>
+          <w14:textOutline w14:w="0" w14:cap="flat" w14:cmpd="sng" w14:algn="ctr">
+            <w14:noFill/>
+            <w14:prstDash w14:val="solid"/>
+            <w14:round/>
+          </w14:textOutline>
+        </w:rPr>
+        <w:t>authorization</w:t>
+      </w:r>
+      <w:r>
+        <w:rPr>
+          <w:bCs/>
+          <w:color w:val="000000" w:themeColor="text1"/>
+          <w:szCs w:val="72"/>
+          <w:highlight w:val="yellow"/>
+          <w14:shadow w14:blurRad="38100" w14:dist="19050" w14:dir="2700000" w14:sx="100000" w14:sy="100000" w14:kx="0" w14:ky="0" w14:algn="tl">
+            <w14:schemeClr w14:val="dk1">
+              <w14:alpha w14:val="60000"/>
+            </w14:schemeClr>
+          </w14:shadow>
+          <w14:textOutline w14:w="0" w14:cap="flat" w14:cmpd="sng" w14:algn="ctr">
+            <w14:noFill/>
+            <w14:prstDash w14:val="solid"/>
+            <w14:round/>
+          </w14:textOutline>
+        </w:rPr>
+        <w:t xml:space="preserve"> </w:t>
+      </w:r>
+      <w:r>
+        <w:rPr>
+          <w:bCs/>
+          <w:color w:val="000000" w:themeColor="text1"/>
+          <w:szCs w:val="72"/>
+          <w:highlight w:val="yellow"/>
+          <w14:shadow w14:blurRad="38100" w14:dist="19050" w14:dir="2700000" w14:sx="100000" w14:sy="100000" w14:kx="0" w14:ky="0" w14:algn="tl">
+            <w14:schemeClr w14:val="dk1">
+              <w14:alpha w14:val="60000"/>
+            </w14:schemeClr>
+          </w14:shadow>
+          <w14:textOutline w14:w="0" w14:cap="flat" w14:cmpd="sng" w14:algn="ctr">
+            <w14:noFill/>
+            <w14:prstDash w14:val="solid"/>
+            <w14:round/>
+          </w14:textOutline>
+        </w:rPr>
+        <w:t>token</w:t>
+      </w:r>
+      <w:r>
+        <w:rPr>
+          <w:bCs/>
+          <w:color w:val="000000" w:themeColor="text1"/>
+          <w:szCs w:val="72"/>
+          <w14:shadow w14:blurRad="38100" w14:dist="19050" w14:dir="2700000" w14:sx="100000" w14:sy="100000" w14:kx="0" w14:ky="0" w14:algn="tl">
+            <w14:schemeClr w14:val="dk1">
+              <w14:alpha w14:val="60000"/>
+            </w14:schemeClr>
+          </w14:shadow>
+          <w14:textOutline w14:w="0" w14:cap="flat" w14:cmpd="sng" w14:algn="ctr">
+            <w14:noFill/>
+            <w14:prstDash w14:val="solid"/>
+            <w14:round/>
+          </w14:textOutline>
+        </w:rPr>
+        <w:t xml:space="preserve"> (</w:t>
+      </w:r>
+      <w:r>
+        <w:rPr>
+          <w:bCs/>
+          <w:color w:val="000000" w:themeColor="text1"/>
+          <w:szCs w:val="72"/>
+          <w14:shadow w14:blurRad="38100" w14:dist="19050" w14:dir="2700000" w14:sx="100000" w14:sy="100000" w14:kx="0" w14:ky="0" w14:algn="tl">
+            <w14:schemeClr w14:val="dk1">
+              <w14:alpha w14:val="60000"/>
+            </w14:schemeClr>
+          </w14:shadow>
+          <w14:textOutline w14:w="0" w14:cap="flat" w14:cmpd="sng" w14:algn="ctr">
+            <w14:noFill/>
+            <w14:prstDash w14:val="solid"/>
+            <w14:round/>
+          </w14:textOutline>
+        </w:rPr>
+        <w:t>short lived) to the client server.</w:t>
+      </w:r>
+    </w:p>
+    <w:p>
+      <w:pPr>
+        <w:pStyle w:val="ListParagraph"/>
+        <w:numPr>
+          <w:ilvl w:val="0"/>
+          <w:numId w:val="1"/>
+        </w:numPr>
+        <w:rPr>
+          <w:bCs/>
+          <w:color w:val="000000" w:themeColor="text1"/>
+          <w:szCs w:val="72"/>
+          <w14:shadow w14:blurRad="38100" w14:dist="19050" w14:dir="2700000" w14:sx="100000" w14:sy="100000" w14:kx="0" w14:ky="0" w14:algn="tl">
+            <w14:schemeClr w14:val="dk1">
+              <w14:alpha w14:val="60000"/>
+            </w14:schemeClr>
+          </w14:shadow>
+          <w14:textOutline w14:w="0" w14:cap="flat" w14:cmpd="sng" w14:algn="ctr">
+            <w14:noFill/>
+            <w14:prstDash w14:val="solid"/>
+            <w14:round/>
+          </w14:textOutline>
+        </w:rPr>
+      </w:pPr>
+      <w:r>
+        <w:rPr>
+          <w:bCs/>
+          <w:color w:val="000000" w:themeColor="text1"/>
+          <w:szCs w:val="72"/>
+          <w14:shadow w14:blurRad="38100" w14:dist="19050" w14:dir="2700000" w14:sx="100000" w14:sy="100000" w14:kx="0" w14:ky="0" w14:algn="tl">
+            <w14:schemeClr w14:val="dk1">
+              <w14:alpha w14:val="60000"/>
+            </w14:schemeClr>
+          </w14:shadow>
+          <w14:textOutline w14:w="0" w14:cap="flat" w14:cmpd="sng" w14:algn="ctr">
+            <w14:noFill/>
+            <w14:prstDash w14:val="solid"/>
+            <w14:round/>
+          </w14:textOutline>
+        </w:rPr>
+        <w:t xml:space="preserve">Now the client server (PPS) sends this authorization token again to Authorization server to get the </w:t>
+      </w:r>
+      <w:r>
+        <w:rPr>
+          <w:bCs/>
+          <w:color w:val="000000" w:themeColor="text1"/>
+          <w:szCs w:val="72"/>
+          <w:highlight w:val="yellow"/>
+          <w14:shadow w14:blurRad="38100" w14:dist="19050" w14:dir="2700000" w14:sx="100000" w14:sy="100000" w14:kx="0" w14:ky="0" w14:algn="tl">
+            <w14:schemeClr w14:val="dk1">
+              <w14:alpha w14:val="60000"/>
+            </w14:schemeClr>
+          </w14:shadow>
+          <w14:textOutline w14:w="0" w14:cap="flat" w14:cmpd="sng" w14:algn="ctr">
+            <w14:noFill/>
+            <w14:prstDash w14:val="solid"/>
+            <w14:round/>
+          </w14:textOutline>
+        </w:rPr>
+        <w:t>access token</w:t>
+      </w:r>
+      <w:r>
+        <w:rPr>
+          <w:bCs/>
+          <w:color w:val="000000" w:themeColor="text1"/>
+          <w:szCs w:val="72"/>
+          <w14:shadow w14:blurRad="38100" w14:dist="19050" w14:dir="2700000" w14:sx="100000" w14:sy="100000" w14:kx="0" w14:ky="0" w14:algn="tl">
+            <w14:schemeClr w14:val="dk1">
+              <w14:alpha w14:val="60000"/>
+            </w14:schemeClr>
+          </w14:shadow>
+          <w14:textOutline w14:w="0" w14:cap="flat" w14:cmpd="sng" w14:algn="ctr">
+            <w14:noFill/>
+            <w14:prstDash w14:val="solid"/>
+            <w14:round/>
+          </w14:textOutline>
+        </w:rPr>
+        <w:t>.</w:t>
+      </w:r>
+    </w:p>
+    <w:p>
+      <w:pPr>
+        <w:pStyle w:val="ListParagraph"/>
+        <w:numPr>
+          <w:ilvl w:val="0"/>
+          <w:numId w:val="1"/>
+        </w:numPr>
+        <w:rPr>
+          <w:bCs/>
+          <w:color w:val="000000" w:themeColor="text1"/>
+          <w:szCs w:val="72"/>
+          <w14:shadow w14:blurRad="38100" w14:dist="19050" w14:dir="2700000" w14:sx="100000" w14:sy="100000" w14:kx="0" w14:ky="0" w14:algn="tl">
+            <w14:schemeClr w14:val="dk1">
+              <w14:alpha w14:val="60000"/>
+            </w14:schemeClr>
+          </w14:shadow>
+          <w14:textOutline w14:w="0" w14:cap="flat" w14:cmpd="sng" w14:algn="ctr">
+            <w14:noFill/>
+            <w14:prstDash w14:val="solid"/>
+            <w14:round/>
+          </w14:textOutline>
+        </w:rPr>
+      </w:pPr>
+      <w:r>
+        <w:rPr>
+          <w:bCs/>
+          <w:color w:val="000000" w:themeColor="text1"/>
+          <w:szCs w:val="72"/>
+          <w14:shadow w14:blurRad="38100" w14:dist="19050" w14:dir="2700000" w14:sx="100000" w14:sy="100000" w14:kx="0" w14:ky="0" w14:algn="tl">
+            <w14:schemeClr w14:val="dk1">
+              <w14:alpha w14:val="60000"/>
+            </w14:schemeClr>
+          </w14:shadow>
+          <w14:textOutline w14:w="0" w14:cap="flat" w14:cmpd="sng" w14:algn="ctr">
+            <w14:noFill/>
+            <w14:prstDash w14:val="solid"/>
+            <w14:round/>
+          </w14:textOutline>
+        </w:rPr>
+        <w:t xml:space="preserve"> No</w:t>
+      </w:r>
+      <w:r>
+        <w:rPr>
+          <w:bCs/>
+          <w:color w:val="000000" w:themeColor="text1"/>
+          <w:szCs w:val="72"/>
+          <w14:shadow w14:blurRad="38100" w14:dist="19050" w14:dir="2700000" w14:sx="100000" w14:sy="100000" w14:kx="0" w14:ky="0" w14:algn="tl">
+            <w14:schemeClr w14:val="dk1">
+              <w14:alpha w14:val="60000"/>
+            </w14:schemeClr>
+          </w14:shadow>
+          <w14:textOutline w14:w="0" w14:cap="flat" w14:cmpd="sng" w14:algn="ctr">
+            <w14:noFill/>
+            <w14:prstDash w14:val="solid"/>
+            <w14:round/>
+          </w14:textOutline>
+        </w:rPr>
+        <w:t>w the client can use this access token to access resource server (Google Drive).</w:t>
+      </w:r>
+    </w:p>
+    <w:p>
+      <w:pPr>
+        <w:pStyle w:val="ListParagraph"/>
+        <w:numPr>
+          <w:ilvl w:val="0"/>
+          <w:numId w:val="1"/>
+        </w:numPr>
+        <w:rPr>
+          <w:bCs/>
+          <w:color w:val="000000" w:themeColor="text1"/>
+          <w:szCs w:val="72"/>
+          <w14:shadow w14:blurRad="38100" w14:dist="19050" w14:dir="2700000" w14:sx="100000" w14:sy="100000" w14:kx="0" w14:ky="0" w14:algn="tl">
+            <w14:schemeClr w14:val="dk1">
+              <w14:alpha w14:val="60000"/>
+            </w14:schemeClr>
+          </w14:shadow>
+          <w14:textOutline w14:w="0" w14:cap="flat" w14:cmpd="sng" w14:algn="ctr">
+            <w14:noFill/>
+            <w14:prstDash w14:val="solid"/>
+            <w14:round/>
+          </w14:textOutline>
+        </w:rPr>
+      </w:pPr>
+      <w:r>
+        <w:rPr>
+          <w:bCs/>
+          <w:color w:val="000000" w:themeColor="text1"/>
+          <w:szCs w:val="72"/>
+          <w14:shadow w14:blurRad="38100" w14:dist="19050" w14:dir="2700000" w14:sx="100000" w14:sy="100000" w14:kx="0" w14:ky="0" w14:algn="tl">
+            <w14:schemeClr w14:val="dk1">
+              <w14:alpha w14:val="60000"/>
+            </w14:schemeClr>
+          </w14:shadow>
+          <w14:textOutline w14:w="0" w14:cap="flat" w14:cmpd="sng" w14:algn="ctr">
+            <w14:noFill/>
+            <w14:prstDash w14:val="solid"/>
+            <w14:round/>
+          </w14:textOutline>
+        </w:rPr>
+        <w:t>Now the resource server takes the access token and validates it with Auth server.</w:t>
+      </w:r>
+    </w:p>
+    <w:p>
+      <w:pPr>
+        <w:pStyle w:val="ListParagraph"/>
+        <w:numPr>
+          <w:ilvl w:val="0"/>
+          <w:numId w:val="1"/>
+        </w:numPr>
+        <w:rPr>
+          <w:bCs/>
+          <w:color w:val="000000" w:themeColor="text1"/>
+          <w:szCs w:val="72"/>
+          <w14:shadow w14:blurRad="38100" w14:dist="19050" w14:dir="2700000" w14:sx="100000" w14:sy="100000" w14:kx="0" w14:ky="0" w14:algn="tl">
+            <w14:schemeClr w14:val="dk1">
+              <w14:alpha w14:val="60000"/>
+            </w14:schemeClr>
+          </w14:shadow>
+          <w14:textOutline w14:w="0" w14:cap="flat" w14:cmpd="sng" w14:algn="ctr">
+            <w14:noFill/>
+            <w14:prstDash w14:val="solid"/>
+            <w14:round/>
+          </w14:textOutline>
+        </w:rPr>
+      </w:pPr>
+      <w:r>
+        <w:rPr>
+          <w:bCs/>
+          <w:color w:val="000000" w:themeColor="text1"/>
+          <w:szCs w:val="72"/>
+          <w14:shadow w14:blurRad="38100" w14:dist="19050" w14:dir="2700000" w14:sx="100000" w14:sy="100000" w14:kx="0" w14:ky="0" w14:algn="tl">
+            <w14:schemeClr w14:val="dk1">
+              <w14:alpha w14:val="60000"/>
+            </w14:schemeClr>
+          </w14:shadow>
+          <w14:textOutline w14:w="0" w14:cap="flat" w14:cmpd="sng" w14:algn="ctr">
+            <w14:noFill/>
+            <w14:prstDash w14:val="solid"/>
+            <w14:round/>
+          </w14:textOutline>
+        </w:rPr>
+        <w:t>If everything goes fine then now the client can access the resources server according to authorities set by user(Resource owner).</w:t>
+      </w:r>
+    </w:p>
+    <w:p>
+      <w:pPr>
+        <w:pStyle w:val="heading"/>
+      </w:pPr>
+      <w:r>
+        <w:t>OAuth Flow 2:</w:t>
+      </w:r>
+      <w:r>
+        <w:t xml:space="preserve"> IMPLICIT FLOW:</w:t>
+      </w:r>
+    </w:p>
+    <w:p>
+      <w:pPr>
+        <w:pStyle w:val="paragraph"/>
+        <w:rPr>
+          <w:b w:val="0"/>
+          <w:bCs/>
+        </w:rPr>
+      </w:pPr>
+      <w:r>
+        <w:rPr>
+          <w:b w:val="0"/>
+          <w:bCs/>
+        </w:rPr>
+        <w:t>This is same as above flow except for a single change.</w:t>
+      </w:r>
+      <w:r>
+        <w:rPr>
+          <w:b w:val="0"/>
+          <w:bCs/>
+        </w:rPr>
+        <w:br/>
+        <w:t>In this flow the granting authorization token is skipped and instead the Authorization server directly gives access token to client server and remaining same.</w:t>
+      </w:r>
+    </w:p>
+    <w:p>
+      <w:r>
+        <w:rPr>
+          <w:noProof/>
+        </w:rPr>
+        <w:drawing>
+          <wp:inline distT="0" distB="0" distL="0" distR="0" wp14:anchorId="5BC2995C" wp14:editId="2563603F">
+            <wp:extent cx="5943600" cy="2764155"/>
+            <wp:effectExtent l="0" t="0" r="0" b="0"/>
+            <wp:docPr id="39" name="Picture 39" descr="A screenshot of a computer&#10;&#10;Description automatically generated with low confidence"/>
+            <wp:cNvGraphicFramePr>
+              <a:graphicFrameLocks xmlns:a="http://schemas.openxmlformats.org/drawingml/2006/main" noChangeAspect="1"/>
+            </wp:cNvGraphicFramePr>
+            <a:graphic xmlns:a="http://schemas.openxmlformats.org/drawingml/2006/main">
+              <a:graphicData uri="http://schemas.openxmlformats.org/drawingml/2006/picture">
+                <pic:pic xmlns:pic="http://schemas.openxmlformats.org/drawingml/2006/picture">
+                  <pic:nvPicPr>
+                    <pic:cNvPr id="39" name="Picture 39" descr="A screenshot of a computer&#10;&#10;Description automatically generated with low confidence"/>
+                    <pic:cNvPicPr/>
+                  </pic:nvPicPr>
+                  <pic:blipFill>
+                    <a:blip r:embed="rId46"/>
+                    <a:stretch>
+                      <a:fillRect/>
+                    </a:stretch>
+                  </pic:blipFill>
+                  <pic:spPr>
+                    <a:xfrm>
+                      <a:off x="0" y="0"/>
+                      <a:ext cx="5943600" cy="2764155"/>
+                    </a:xfrm>
+                    <a:prstGeom prst="rect">
+                      <a:avLst/>
+                    </a:prstGeom>
+                  </pic:spPr>
+                </pic:pic>
+              </a:graphicData>
+            </a:graphic>
+          </wp:inline>
+        </w:drawing>
+      </w:r>
+    </w:p>
+    <w:p>
+      <w:pPr>
+        <w:pStyle w:val="paragraph"/>
+      </w:pPr>
+    </w:p>
+    <w:p>
+      <w:pPr>
+        <w:ind w:left="360"/>
+        <w:rPr>
+          <w:bCs/>
+          <w:color w:val="000000" w:themeColor="text1"/>
+          <w:szCs w:val="72"/>
+          <w14:shadow w14:blurRad="38100" w14:dist="19050" w14:dir="2700000" w14:sx="100000" w14:sy="100000" w14:kx="0" w14:ky="0" w14:algn="tl">
+            <w14:schemeClr w14:val="dk1">
+              <w14:alpha w14:val="60000"/>
+            </w14:schemeClr>
+          </w14:shadow>
+          <w14:textOutline w14:w="0" w14:cap="flat" w14:cmpd="sng" w14:algn="ctr">
+            <w14:noFill/>
+            <w14:prstDash w14:val="solid"/>
+            <w14:round/>
+          </w14:textOutline>
+        </w:rPr>
+      </w:pPr>
+    </w:p>
+    <w:p>
+      <w:pPr>
+        <w:ind w:left="360"/>
+        <w:rPr>
+          <w:bCs/>
+          <w:color w:val="000000" w:themeColor="text1"/>
+          <w:szCs w:val="72"/>
+          <w:highlight w:val="yellow"/>
+          <w14:shadow w14:blurRad="38100" w14:dist="19050" w14:dir="2700000" w14:sx="100000" w14:sy="100000" w14:kx="0" w14:ky="0" w14:algn="tl">
+            <w14:schemeClr w14:val="dk1">
+              <w14:alpha w14:val="60000"/>
+            </w14:schemeClr>
+          </w14:shadow>
+          <w14:textOutline w14:w="0" w14:cap="flat" w14:cmpd="sng" w14:algn="ctr">
+            <w14:noFill/>
+            <w14:prstDash w14:val="solid"/>
+            <w14:round/>
+          </w14:textOutline>
+        </w:rPr>
+      </w:pPr>
+    </w:p>
+    <w:p>
+      <w:pPr>
+        <w:rPr>
+          <w:b/>
+          <w:bCs/>
+          <w:color w:val="7030A0"/>
+          <w:sz w:val="32"/>
+        </w:rPr>
+      </w:pPr>
     </w:p>
     <w:p>
       <w:pPr>
@@ -3431,6 +5159,127 @@
     </w:sectPr>
   </w:body>
 </w:document>
+</file>
+
+<file path=word/numbering.xml><?xml version="1.0" encoding="utf-8"?>
+<w:numbering xmlns:wpc="http://schemas.microsoft.com/office/word/2010/wordprocessingCanvas" xmlns:cx="http://schemas.microsoft.com/office/drawing/2014/chartex" xmlns:cx1="http://schemas.microsoft.com/office/drawing/2015/9/8/chartex" xmlns:cx2="http://schemas.microsoft.com/office/drawing/2015/10/21/chartex" xmlns:cx3="http://schemas.microsoft.com/office/drawing/2016/5/9/chartex" xmlns:cx4="http://schemas.microsoft.com/office/drawing/2016/5/10/chartex" xmlns:cx5="http://schemas.microsoft.com/office/drawing/2016/5/11/chartex" xmlns:cx6="http://schemas.microsoft.com/office/drawing/2016/5/12/chartex" xmlns:cx7="http://schemas.microsoft.com/office/drawing/2016/5/13/chartex" xmlns:cx8="http://schemas.microsoft.com/office/drawing/2016/5/14/chartex" xmlns:mc="http://schemas.openxmlformats.org/markup-compatibility/2006" xmlns:aink="http://schemas.microsoft.com/office/drawing/2016/ink" xmlns:am3d="http://schemas.microsoft.com/office/drawing/2017/model3d" xmlns:o="urn:schemas-microsoft-com:office:office" xmlns:oel="http://schemas.microsoft.com/office/2019/extlst" xmlns:r="http://schemas.openxmlformats.org/officeDocument/2006/relationships" xmlns:m="http://schemas.openxmlformats.org/officeDocument/2006/math" xmlns:v="urn:schemas-microsoft-com:vml" xmlns:wp14="http://schemas.microsoft.com/office/word/2010/wordprocessingDrawing" xmlns:wp="http://schemas.openxmlformats.org/drawingml/2006/wordprocessingDrawing" xmlns:w10="urn:schemas-microsoft-com:office:word" xmlns:w="http://schemas.openxmlformats.org/wordprocessingml/2006/main" xmlns:w14="http://schemas.microsoft.com/office/word/2010/wordml" xmlns:w15="http://schemas.microsoft.com/office/word/2012/wordml" xmlns:w16cex="http://schemas.microsoft.com/office/word/2018/wordml/cex" xmlns:w16cid="http://schemas.microsoft.com/office/word/2016/wordml/cid" xmlns:w16="http://schemas.microsoft.com/office/word/2018/wordml" xmlns:w16sdtdh="http://schemas.microsoft.com/office/word/2020/wordml/sdtdatahash" xmlns:w16se="http://schemas.microsoft.com/office/word/2015/wordml/symex" xmlns:wpg="http://schemas.microsoft.com/office/word/2010/wordprocessingGroup" xmlns:wpi="http://schemas.microsoft.com/office/word/2010/wordprocessingInk" xmlns:wne="http://schemas.microsoft.com/office/word/2006/wordml" xmlns:wps="http://schemas.microsoft.com/office/word/2010/wordprocessingShape" mc:Ignorable="w14 w15 w16se w16cid w16 w16cex w16sdtdh wp14">
+  <w:abstractNum w:abstractNumId="0" w15:restartNumberingAfterBreak="0">
+    <w:nsid w:val="75C37F94"/>
+    <w:multiLevelType w:val="hybridMultilevel"/>
+    <w:tmpl w:val="28B89CA8"/>
+    <w:lvl w:ilvl="0" w:tplc="04090001">
+      <w:start w:val="1"/>
+      <w:numFmt w:val="bullet"/>
+      <w:lvlText w:val=""/>
+      <w:lvlJc w:val="left"/>
+      <w:pPr>
+        <w:ind w:left="720" w:hanging="360"/>
+      </w:pPr>
+      <w:rPr>
+        <w:rFonts w:ascii="Symbol" w:hAnsi="Symbol" w:hint="default"/>
+      </w:rPr>
+    </w:lvl>
+    <w:lvl w:ilvl="1" w:tplc="04090003" w:tentative="1">
+      <w:start w:val="1"/>
+      <w:numFmt w:val="bullet"/>
+      <w:lvlText w:val="o"/>
+      <w:lvlJc w:val="left"/>
+      <w:pPr>
+        <w:ind w:left="1440" w:hanging="360"/>
+      </w:pPr>
+      <w:rPr>
+        <w:rFonts w:ascii="Courier New" w:hAnsi="Courier New" w:cs="Courier New" w:hint="default"/>
+      </w:rPr>
+    </w:lvl>
+    <w:lvl w:ilvl="2" w:tplc="04090005" w:tentative="1">
+      <w:start w:val="1"/>
+      <w:numFmt w:val="bullet"/>
+      <w:lvlText w:val=""/>
+      <w:lvlJc w:val="left"/>
+      <w:pPr>
+        <w:ind w:left="2160" w:hanging="360"/>
+      </w:pPr>
+      <w:rPr>
+        <w:rFonts w:ascii="Wingdings" w:hAnsi="Wingdings" w:hint="default"/>
+      </w:rPr>
+    </w:lvl>
+    <w:lvl w:ilvl="3" w:tplc="04090001" w:tentative="1">
+      <w:start w:val="1"/>
+      <w:numFmt w:val="bullet"/>
+      <w:lvlText w:val=""/>
+      <w:lvlJc w:val="left"/>
+      <w:pPr>
+        <w:ind w:left="2880" w:hanging="360"/>
+      </w:pPr>
+      <w:rPr>
+        <w:rFonts w:ascii="Symbol" w:hAnsi="Symbol" w:hint="default"/>
+      </w:rPr>
+    </w:lvl>
+    <w:lvl w:ilvl="4" w:tplc="04090003" w:tentative="1">
+      <w:start w:val="1"/>
+      <w:numFmt w:val="bullet"/>
+      <w:lvlText w:val="o"/>
+      <w:lvlJc w:val="left"/>
+      <w:pPr>
+        <w:ind w:left="3600" w:hanging="360"/>
+      </w:pPr>
+      <w:rPr>
+        <w:rFonts w:ascii="Courier New" w:hAnsi="Courier New" w:cs="Courier New" w:hint="default"/>
+      </w:rPr>
+    </w:lvl>
+    <w:lvl w:ilvl="5" w:tplc="04090005" w:tentative="1">
+      <w:start w:val="1"/>
+      <w:numFmt w:val="bullet"/>
+      <w:lvlText w:val=""/>
+      <w:lvlJc w:val="left"/>
+      <w:pPr>
+        <w:ind w:left="4320" w:hanging="360"/>
+      </w:pPr>
+      <w:rPr>
+        <w:rFonts w:ascii="Wingdings" w:hAnsi="Wingdings" w:hint="default"/>
+      </w:rPr>
+    </w:lvl>
+    <w:lvl w:ilvl="6" w:tplc="04090001" w:tentative="1">
+      <w:start w:val="1"/>
+      <w:numFmt w:val="bullet"/>
+      <w:lvlText w:val=""/>
+      <w:lvlJc w:val="left"/>
+      <w:pPr>
+        <w:ind w:left="5040" w:hanging="360"/>
+      </w:pPr>
+      <w:rPr>
+        <w:rFonts w:ascii="Symbol" w:hAnsi="Symbol" w:hint="default"/>
+      </w:rPr>
+    </w:lvl>
+    <w:lvl w:ilvl="7" w:tplc="04090003" w:tentative="1">
+      <w:start w:val="1"/>
+      <w:numFmt w:val="bullet"/>
+      <w:lvlText w:val="o"/>
+      <w:lvlJc w:val="left"/>
+      <w:pPr>
+        <w:ind w:left="5760" w:hanging="360"/>
+      </w:pPr>
+      <w:rPr>
+        <w:rFonts w:ascii="Courier New" w:hAnsi="Courier New" w:cs="Courier New" w:hint="default"/>
+      </w:rPr>
+    </w:lvl>
+    <w:lvl w:ilvl="8" w:tplc="04090005" w:tentative="1">
+      <w:start w:val="1"/>
+      <w:numFmt w:val="bullet"/>
+      <w:lvlText w:val=""/>
+      <w:lvlJc w:val="left"/>
+      <w:pPr>
+        <w:ind w:left="6480" w:hanging="360"/>
+      </w:pPr>
+      <w:rPr>
+        <w:rFonts w:ascii="Wingdings" w:hAnsi="Wingdings" w:hint="default"/>
+      </w:rPr>
+    </w:lvl>
+  </w:abstractNum>
+  <w:num w:numId="1" w16cid:durableId="414983426">
+    <w:abstractNumId w:val="0"/>
+  </w:num>
+</w:numbering>
 </file>
 
 <file path=word/styles.xml><?xml version="1.0" encoding="utf-8"?>
@@ -3998,6 +5847,92 @@
       <w:shd w:val="clear" w:color="auto" w:fill="E1DFDD"/>
     </w:rPr>
   </w:style>
+  <w:style w:type="paragraph" w:styleId="NormalWeb">
+    <w:name w:val="Normal (Web)"/>
+    <w:basedOn w:val="Normal"/>
+    <w:uiPriority w:val="99"/>
+    <w:semiHidden/>
+    <w:unhideWhenUsed/>
+    <w:rsid w:val="00330968"/>
+    <w:pPr>
+      <w:spacing w:before="100" w:beforeAutospacing="1" w:after="100" w:afterAutospacing="1" w:line="240" w:lineRule="auto"/>
+    </w:pPr>
+    <w:rPr>
+      <w:rFonts w:ascii="Times New Roman" w:eastAsia="Times New Roman" w:hAnsi="Times New Roman" w:cs="Times New Roman"/>
+      <w:sz w:val="24"/>
+      <w:szCs w:val="24"/>
+    </w:rPr>
+  </w:style>
+  <w:style w:type="paragraph" w:styleId="ListParagraph">
+    <w:name w:val="List Paragraph"/>
+    <w:basedOn w:val="Normal"/>
+    <w:uiPriority w:val="34"/>
+    <w:qFormat/>
+    <w:rsid w:val="00224A84"/>
+    <w:pPr>
+      <w:ind w:left="720"/>
+      <w:contextualSpacing/>
+    </w:pPr>
+  </w:style>
+  <w:style w:type="paragraph" w:customStyle="1" w:styleId="heading">
+    <w:name w:val="heading"/>
+    <w:basedOn w:val="Normal"/>
+    <w:link w:val="headingChar"/>
+    <w:qFormat/>
+    <w:rsid w:val="004108DF"/>
+    <w:pPr>
+      <w:ind w:left="360"/>
+    </w:pPr>
+    <w:rPr>
+      <w:b/>
+      <w:color w:val="002060"/>
+      <w:sz w:val="32"/>
+      <w:szCs w:val="72"/>
+      <w14:shadow w14:blurRad="38100" w14:dist="19050" w14:dir="2700000" w14:sx="100000" w14:sy="100000" w14:kx="0" w14:ky="0" w14:algn="tl">
+        <w14:schemeClr w14:val="dk1">
+          <w14:alpha w14:val="60000"/>
+        </w14:schemeClr>
+      </w14:shadow>
+      <w14:textOutline w14:w="0" w14:cap="flat" w14:cmpd="sng" w14:algn="ctr">
+        <w14:noFill/>
+        <w14:prstDash w14:val="solid"/>
+        <w14:round/>
+      </w14:textOutline>
+    </w:rPr>
+  </w:style>
+  <w:style w:type="paragraph" w:customStyle="1" w:styleId="paragraph">
+    <w:name w:val="paragraph"/>
+    <w:basedOn w:val="Normal"/>
+    <w:next w:val="Normal"/>
+    <w:qFormat/>
+    <w:rsid w:val="004108DF"/>
+    <w:rPr>
+      <w:b/>
+      <w:color w:val="000000" w:themeColor="text1"/>
+    </w:rPr>
+  </w:style>
+  <w:style w:type="character" w:customStyle="1" w:styleId="headingChar">
+    <w:name w:val="heading Char"/>
+    <w:basedOn w:val="DefaultParagraphFont"/>
+    <w:link w:val="heading"/>
+    <w:rsid w:val="004108DF"/>
+    <w:rPr>
+      <w:b/>
+      <w:color w:val="002060"/>
+      <w:sz w:val="32"/>
+      <w:szCs w:val="72"/>
+      <w14:shadow w14:blurRad="38100" w14:dist="19050" w14:dir="2700000" w14:sx="100000" w14:sy="100000" w14:kx="0" w14:ky="0" w14:algn="tl">
+        <w14:schemeClr w14:val="dk1">
+          <w14:alpha w14:val="60000"/>
+        </w14:schemeClr>
+      </w14:shadow>
+      <w14:textOutline w14:w="0" w14:cap="flat" w14:cmpd="sng" w14:algn="ctr">
+        <w14:noFill/>
+        <w14:prstDash w14:val="solid"/>
+        <w14:round/>
+      </w14:textOutline>
+    </w:rPr>
+  </w:style>
 </w:styles>
 </file>
 

</xml_diff>